<commit_message>
Part 7 & 8
</commit_message>
<xml_diff>
--- a/B Fox Project 6 draft.docx
+++ b/B Fox Project 6 draft.docx
@@ -67,11 +67,9 @@
       <w:r>
         <w:t xml:space="preserve">The underlying </w:t>
       </w:r>
-      <w:proofErr w:type="spellStart"/>
-      <w:r>
-        <w:t>HashTable</w:t>
-      </w:r>
-      <w:proofErr w:type="spellEnd"/>
+      <w:r>
+        <w:t>Hash Table</w:t>
+      </w:r>
       <w:r>
         <w:t xml:space="preserve"> is crucial for maintaining this calculated increase in difficulty. It tracks the population of four specific 'mini' mobs: Raider Wolf Pups, Tunnel Bugs, WPAFB Alien Escapees, and the strongest </w:t>
       </w:r>
@@ -144,11 +142,9 @@
       <w:r>
         <w:t xml:space="preserve">Efficiency is the highest priority because the spawn system is polled frequently within the game loop. By utilizing a </w:t>
       </w:r>
-      <w:proofErr w:type="spellStart"/>
-      <w:r>
-        <w:t>HashTable</w:t>
-      </w:r>
-      <w:proofErr w:type="spellEnd"/>
+      <w:r>
+        <w:t>Hash Table</w:t>
+      </w:r>
       <w:r>
         <w:t xml:space="preserve"> as the internal representation, we ensure average time complexity for all lookups and updates. In high-stress gameplay scenarios, such as when Golden Rowdy Raider spawns a random variety of 10 enemies for his final move, the </w:t>
       </w:r>
@@ -249,11 +245,9 @@
       <w:r>
         <w:t xml:space="preserve">Data Structure Support: The </w:t>
       </w:r>
-      <w:proofErr w:type="spellStart"/>
-      <w:r>
-        <w:t>HashTable</w:t>
-      </w:r>
-      <w:proofErr w:type="spellEnd"/>
+      <w:r>
+        <w:t>Hash Table</w:t>
+      </w:r>
       <w:r>
         <w:t xml:space="preserve"> supports this operation by using the hash of the </w:t>
       </w:r>
@@ -336,11 +330,9 @@
       <w:r>
         <w:t xml:space="preserve">Data Structure Support: The </w:t>
       </w:r>
-      <w:proofErr w:type="spellStart"/>
-      <w:r>
-        <w:t>HashTable</w:t>
-      </w:r>
-      <w:proofErr w:type="spellEnd"/>
+      <w:r>
+        <w:t>Hash Table</w:t>
+      </w:r>
       <w:r>
         <w:t xml:space="preserve"> allows for constant-time retrieval of the specific mob's count, ensuring that sudden death events do not cause game stutter.</w:t>
       </w:r>
@@ -406,11 +398,9 @@
       <w:r>
         <w:t xml:space="preserve">Data Structure Support: This is the primary lookup function used by the Game Director to check spawn limits. The </w:t>
       </w:r>
-      <w:proofErr w:type="spellStart"/>
-      <w:r>
-        <w:t>HashTable</w:t>
-      </w:r>
-      <w:proofErr w:type="spellEnd"/>
+      <w:r>
+        <w:t>Hash Table</w:t>
+      </w:r>
       <w:r>
         <w:t xml:space="preserve"> ensures this check remains fast regardless of how many different mob types are currently in the game.</w:t>
       </w:r>
@@ -463,11 +453,9 @@
       <w:r>
         <w:t xml:space="preserve">Data Structure Support: While the </w:t>
       </w:r>
-      <w:proofErr w:type="spellStart"/>
-      <w:r>
-        <w:t>HashTable</w:t>
-      </w:r>
-      <w:proofErr w:type="spellEnd"/>
+      <w:r>
+        <w:t>Hash Table</w:t>
+      </w:r>
       <w:r>
         <w:t xml:space="preserve"> must iterate through all allocated memory locations to perform this clear (making it slower than other operations), this is acceptable because the operation occurs during loading screens or phase transitions, not during active gameplay</w:t>
       </w:r>
@@ -549,11 +537,9 @@
       <w:r>
         <w:t xml:space="preserve">Data Structure Manipulation: The system iterates through the entries of the incoming (secondary) table. For each mob name found, it queries the primary </w:t>
       </w:r>
-      <w:proofErr w:type="spellStart"/>
-      <w:r>
-        <w:t>HashTable</w:t>
-      </w:r>
-      <w:proofErr w:type="spellEnd"/>
+      <w:r>
+        <w:t>Hash Table</w:t>
+      </w:r>
       <w:r>
         <w:t>. If the name exists, the incoming quantity is added to the existing count. If the name is new to the primary table, a new entry is created with the incoming count.</w:t>
       </w:r>
@@ -646,19 +632,15 @@
       <w:r>
         <w:t xml:space="preserve">Data Structure Manipulation: The system creates a new, temporary table. It iterates through the keys (mob names) of the smaller of the two </w:t>
       </w:r>
-      <w:proofErr w:type="spellStart"/>
-      <w:r>
-        <w:t>HashTables</w:t>
-      </w:r>
-      <w:proofErr w:type="spellEnd"/>
+      <w:r>
+        <w:t>Hash Tables</w:t>
+      </w:r>
       <w:r>
         <w:t xml:space="preserve">. For each key, it checks if that key also exists in the larger </w:t>
       </w:r>
-      <w:proofErr w:type="spellStart"/>
-      <w:r>
-        <w:t>HashTable</w:t>
-      </w:r>
-      <w:proofErr w:type="spellEnd"/>
+      <w:r>
+        <w:t>Hash Table</w:t>
+      </w:r>
       <w:r>
         <w:t xml:space="preserve">. If a match is found, the </w:t>
       </w:r>
@@ -687,11 +669,9 @@
       <w:r>
         <w:t xml:space="preserve"> By iterating only through the smaller dataset and using the </w:t>
       </w:r>
-      <w:proofErr w:type="spellStart"/>
-      <w:r>
-        <w:t>HashTable's</w:t>
-      </w:r>
-      <w:proofErr w:type="spellEnd"/>
+      <w:r>
+        <w:t>Hash Table’s</w:t>
+      </w:r>
       <w:r>
         <w:t xml:space="preserve"> constant-time lookups for the larger one, this operation is extremely fast, allowing it to run in the background without causing gameplay stutter.</w:t>
       </w:r>
@@ -1175,10 +1155,7 @@
     </w:p>
     <w:p>
       <w:r>
-        <w:t>T</w:t>
-      </w:r>
-      <w:r>
-        <w:t xml:space="preserve">he </w:t>
+        <w:t xml:space="preserve">The </w:t>
       </w:r>
       <w:proofErr w:type="spellStart"/>
       <w:r>
@@ -1202,13 +1179,7 @@
       </w:r>
       <w:proofErr w:type="spellEnd"/>
       <w:r>
-        <w:t xml:space="preserve"> are private to maintain strict invariants—for example, ensuring that escape charges strictly remain between 0 and 3. By hiding these variables, the design prevents the Game Director from accidentally setting values that would break the game's difficulty balance (such as setting negative charges or </w:t>
-      </w:r>
-      <w:r>
-        <w:t>lowering</w:t>
-      </w:r>
-      <w:r>
-        <w:t xml:space="preserve"> the capacity limit).</w:t>
+        <w:t xml:space="preserve"> are private to maintain strict invariants—for example, ensuring that escape charges strictly remain between 0 and 3. By hiding these variables, the design prevents the Game Director from accidentally setting values that would break the game's difficulty balance (such as setting negative charges or lowering the capacity limit).</w:t>
       </w:r>
     </w:p>
     <w:p>
@@ -1218,31 +1189,7 @@
     </w:p>
     <w:p>
       <w:r>
-        <w:t>The member functions are public to define the interface for the client (the Game Director). These methods allow the main game loop to manipulate the spawn table</w:t>
-      </w:r>
-      <w:r>
-        <w:t xml:space="preserve">. This includes </w:t>
-      </w:r>
-      <w:r>
-        <w:t>spawning mobs, checking counts, or triggering escapes</w:t>
-      </w:r>
-      <w:r>
-        <w:t xml:space="preserve"> all </w:t>
-      </w:r>
-      <w:r>
-        <w:t>in a safe, controlled manner. This ensures that every modification to the game state allows the Mob</w:t>
-      </w:r>
-      <w:r>
-        <w:t>-</w:t>
-      </w:r>
-      <w:r>
-        <w:t>Spawn</w:t>
-      </w:r>
-      <w:r>
-        <w:t xml:space="preserve"> </w:t>
-      </w:r>
-      <w:r>
-        <w:t>Manager to run its necessary validation logic before updating the internal Hash Table.</w:t>
+        <w:t>The member functions are public to define the interface for the client (the Game Director). These methods allow the main game loop to manipulate the spawn table. This includes spawning mobs, checking counts, or triggering escapes all in a safe, controlled manner. This ensures that every modification to the game state allows the Mob-Spawn Manager to run its necessary validation logic before updating the internal Hash Table.</w:t>
       </w:r>
     </w:p>
     <w:p/>
@@ -1261,8 +1208,556 @@
         <w:t>7. Trade-Off Analysis</w:t>
       </w:r>
     </w:p>
+    <w:p>
+      <w:r>
+        <w:t xml:space="preserve">Alternative Considered: Sequence (Dynamic List) </w:t>
+      </w:r>
+    </w:p>
+    <w:p>
+      <w:r>
+        <w:t>I compared my chosen Hash</w:t>
+      </w:r>
+      <w:r>
+        <w:t xml:space="preserve"> </w:t>
+      </w:r>
+      <w:r>
+        <w:t>Table architecture against a Sequence</w:t>
+      </w:r>
+      <w:r>
+        <w:t>&lt;String&gt;</w:t>
+      </w:r>
+      <w:r>
+        <w:t xml:space="preserve"> that would store each mob instance individually. In that alternative design, the container would look </w:t>
+      </w:r>
+      <w:proofErr w:type="gramStart"/>
+      <w:r>
+        <w:lastRenderedPageBreak/>
+        <w:t>like {"</w:t>
+      </w:r>
+      <w:proofErr w:type="gramEnd"/>
+      <w:r>
+        <w:t>Tunnel Bug", "Tunnel Bug", "Raider Wolf</w:t>
+      </w:r>
+      <w:r>
+        <w:t xml:space="preserve"> </w:t>
+      </w:r>
+      <w:proofErr w:type="gramStart"/>
+      <w:r>
+        <w:t>Pup</w:t>
+      </w:r>
+      <w:r>
+        <w:t>"}</w:t>
+      </w:r>
+      <w:proofErr w:type="gramEnd"/>
+      <w:r>
+        <w:t xml:space="preserve"> rather than the Hash</w:t>
+      </w:r>
+      <w:r>
+        <w:t xml:space="preserve"> </w:t>
+      </w:r>
+      <w:r>
+        <w:t xml:space="preserve">Table's memory-efficient approach </w:t>
+      </w:r>
+      <w:proofErr w:type="gramStart"/>
+      <w:r>
+        <w:t>of {"</w:t>
+      </w:r>
+      <w:proofErr w:type="gramEnd"/>
+      <w:r>
+        <w:t>Tunnel Bug": 2, "Raider Wolf</w:t>
+      </w:r>
+      <w:r>
+        <w:t xml:space="preserve"> Pup</w:t>
+      </w:r>
+      <w:r>
+        <w:t xml:space="preserve">": </w:t>
+      </w:r>
+      <w:proofErr w:type="gramStart"/>
+      <w:r>
+        <w:t>1}.</w:t>
+      </w:r>
+      <w:proofErr w:type="gramEnd"/>
+    </w:p>
+    <w:p>
+      <w:r>
+        <w:t xml:space="preserve">While implementing a Sequence is significantly simpler than managing a hashed container, I </w:t>
+      </w:r>
+      <w:r>
+        <w:t>chose against</w:t>
+      </w:r>
+      <w:r>
+        <w:t xml:space="preserve"> it due to its linear time complexity. To perform the </w:t>
+      </w:r>
+      <w:proofErr w:type="spellStart"/>
+      <w:r>
+        <w:t>get_</w:t>
+      </w:r>
+      <w:proofErr w:type="gramStart"/>
+      <w:r>
+        <w:t>quantity</w:t>
+      </w:r>
+      <w:proofErr w:type="spellEnd"/>
+      <w:r>
+        <w:t>(</w:t>
+      </w:r>
+      <w:proofErr w:type="gramEnd"/>
+      <w:r>
+        <w:t xml:space="preserve">) operation in a Sequence, the system would be forced to iterate through the entire list and </w:t>
+      </w:r>
+      <w:proofErr w:type="gramStart"/>
+      <w:r>
+        <w:t>increment</w:t>
+      </w:r>
+      <w:proofErr w:type="gramEnd"/>
+      <w:r>
+        <w:t xml:space="preserve"> a counter for every matching string found. In contrast, the Hash</w:t>
+      </w:r>
+      <w:r>
+        <w:t xml:space="preserve"> </w:t>
+      </w:r>
+      <w:r>
+        <w:t>Table instantly locates the input key and returns the stored integer value. Given that the Game</w:t>
+      </w:r>
+      <w:r>
+        <w:t xml:space="preserve"> </w:t>
+      </w:r>
+      <w:r>
+        <w:t xml:space="preserve">Director polls this Multiset </w:t>
+      </w:r>
+      <w:r>
+        <w:t>at some high frequency</w:t>
+      </w:r>
+      <w:r>
+        <w:t xml:space="preserve">, the Sequence's lookup time would likely cause performance degradation during </w:t>
+      </w:r>
+      <w:r>
+        <w:t>intense mob</w:t>
+      </w:r>
+      <w:r>
+        <w:t xml:space="preserve"> waves</w:t>
+      </w:r>
+      <w:r>
+        <w:t xml:space="preserve"> where fast decisions are crucial.</w:t>
+      </w:r>
+      <w:r>
+        <w:t xml:space="preserve"> </w:t>
+      </w:r>
+      <w:r>
+        <w:t>For this job,</w:t>
+      </w:r>
+      <w:r>
+        <w:t xml:space="preserve"> the Hash</w:t>
+      </w:r>
+      <w:r>
+        <w:t xml:space="preserve"> </w:t>
+      </w:r>
+      <w:r>
+        <w:t>Table ensures stable performance.</w:t>
+      </w:r>
+    </w:p>
     <w:p/>
+    <w:p>
+      <w:pPr>
+        <w:rPr>
+          <w:sz w:val="32"/>
+          <w:szCs w:val="32"/>
+        </w:rPr>
+      </w:pPr>
+      <w:r>
+        <w:rPr>
+          <w:sz w:val="32"/>
+          <w:szCs w:val="32"/>
+        </w:rPr>
+        <w:t>8. Alternative Design Sketch</w:t>
+      </w:r>
+    </w:p>
+    <w:p>
+      <w:r>
+        <w:t>If the Mob</w:t>
+      </w:r>
+      <w:r>
+        <w:t>-</w:t>
+      </w:r>
+      <w:r>
+        <w:t>Spawn</w:t>
+      </w:r>
+      <w:r>
+        <w:t xml:space="preserve"> </w:t>
+      </w:r>
+      <w:r>
+        <w:t xml:space="preserve">Manager were implemented using a Sequence (such as a Dynamic List) instead of a </w:t>
+      </w:r>
+      <w:r>
+        <w:t>Hash Table</w:t>
+      </w:r>
+      <w:r>
+        <w:t>, the internal architecture would fundamentally chang</w:t>
+      </w:r>
+      <w:r>
+        <w:t>e</w:t>
+      </w:r>
+      <w:r>
+        <w:t>.</w:t>
+      </w:r>
+    </w:p>
+    <w:p>
+      <w:r>
+        <w:t>In this alternative design, the class would hold a list of strings representing every single active entity individually.</w:t>
+      </w:r>
+    </w:p>
+    <w:p>
+      <w:pPr>
+        <w:numPr>
+          <w:ilvl w:val="0"/>
+          <w:numId w:val="13"/>
+        </w:numPr>
+      </w:pPr>
+      <w:r>
+        <w:t xml:space="preserve">Storage: Instead of </w:t>
+      </w:r>
+      <w:proofErr w:type="gramStart"/>
+      <w:r>
+        <w:t>storing {"</w:t>
+      </w:r>
+      <w:proofErr w:type="gramEnd"/>
+      <w:r>
+        <w:t xml:space="preserve">Tunnel Bug": </w:t>
+      </w:r>
+      <w:proofErr w:type="gramStart"/>
+      <w:r>
+        <w:t>3},</w:t>
+      </w:r>
+      <w:proofErr w:type="gramEnd"/>
+      <w:r>
+        <w:t xml:space="preserve"> the memory would look </w:t>
+      </w:r>
+      <w:proofErr w:type="gramStart"/>
+      <w:r>
+        <w:t>like {"</w:t>
+      </w:r>
+      <w:proofErr w:type="gramEnd"/>
+      <w:r>
+        <w:t xml:space="preserve">Tunnel Bug", "Tunnel Bug", "Tunnel </w:t>
+      </w:r>
+      <w:proofErr w:type="gramStart"/>
+      <w:r>
+        <w:t>Bug"}</w:t>
+      </w:r>
+      <w:proofErr w:type="gramEnd"/>
+      <w:r>
+        <w:t>.</w:t>
+      </w:r>
+    </w:p>
+    <w:p>
+      <w:pPr>
+        <w:numPr>
+          <w:ilvl w:val="0"/>
+          <w:numId w:val="13"/>
+        </w:numPr>
+      </w:pPr>
+      <w:r>
+        <w:t xml:space="preserve">Spawn Operation: This would simplify to a basic append operation. Adding a mob would just place the string at the end of the list, which is </w:t>
+      </w:r>
+      <w:proofErr w:type="gramStart"/>
+      <w:r>
+        <w:t>actually faster</w:t>
+      </w:r>
+      <w:proofErr w:type="gramEnd"/>
+      <w:r>
+        <w:t xml:space="preserve"> than hashing.</w:t>
+      </w:r>
+    </w:p>
+    <w:p>
+      <w:pPr>
+        <w:numPr>
+          <w:ilvl w:val="0"/>
+          <w:numId w:val="13"/>
+        </w:numPr>
+      </w:pPr>
+      <w:r>
+        <w:t xml:space="preserve">Get Quantity Operation: This would change from a </w:t>
+      </w:r>
+      <w:proofErr w:type="spellStart"/>
+      <w:r>
+        <w:t>lookup</w:t>
+      </w:r>
+      <w:proofErr w:type="spellEnd"/>
+      <w:r>
+        <w:t xml:space="preserve"> to a calculation. The class would not "know" the count instantly; it would have to iterate through the entire list and count the occurrences of the specific name every time the Game Director requested a status update.</w:t>
+      </w:r>
+    </w:p>
+    <w:p>
+      <w:r>
+        <w:t>Design Comparison</w:t>
+      </w:r>
+    </w:p>
+    <w:tbl>
+      <w:tblPr>
+        <w:tblStyle w:val="TableGrid"/>
+        <w:tblW w:w="9348" w:type="dxa"/>
+        <w:tblLook w:val="04A0" w:firstRow="1" w:lastRow="0" w:firstColumn="1" w:lastColumn="0" w:noHBand="0" w:noVBand="1"/>
+      </w:tblPr>
+      <w:tblGrid>
+        <w:gridCol w:w="3116"/>
+        <w:gridCol w:w="3116"/>
+        <w:gridCol w:w="3116"/>
+      </w:tblGrid>
+      <w:tr>
+        <w:trPr>
+          <w:trHeight w:val="586"/>
+        </w:trPr>
+        <w:tc>
+          <w:tcPr>
+            <w:tcW w:w="3116" w:type="dxa"/>
+            <w:vAlign w:val="center"/>
+          </w:tcPr>
+          <w:p>
+            <w:r>
+              <w:t>Feature</w:t>
+            </w:r>
+          </w:p>
+        </w:tc>
+        <w:tc>
+          <w:tcPr>
+            <w:tcW w:w="3116" w:type="dxa"/>
+            <w:vAlign w:val="center"/>
+          </w:tcPr>
+          <w:p>
+            <w:r>
+              <w:t>Hash</w:t>
+            </w:r>
+            <w:r>
+              <w:t xml:space="preserve"> </w:t>
+            </w:r>
+            <w:r>
+              <w:t>Table</w:t>
+            </w:r>
+          </w:p>
+        </w:tc>
+        <w:tc>
+          <w:tcPr>
+            <w:tcW w:w="3116" w:type="dxa"/>
+            <w:vAlign w:val="center"/>
+          </w:tcPr>
+          <w:p>
+            <w:r>
+              <w:t>Sequence</w:t>
+            </w:r>
+          </w:p>
+        </w:tc>
+      </w:tr>
+      <w:tr>
+        <w:trPr>
+          <w:trHeight w:val="586"/>
+        </w:trPr>
+        <w:tc>
+          <w:tcPr>
+            <w:tcW w:w="3116" w:type="dxa"/>
+            <w:vAlign w:val="center"/>
+          </w:tcPr>
+          <w:p>
+            <w:r>
+              <w:t>Internal Data</w:t>
+            </w:r>
+          </w:p>
+        </w:tc>
+        <w:tc>
+          <w:tcPr>
+            <w:tcW w:w="3116" w:type="dxa"/>
+            <w:vAlign w:val="center"/>
+          </w:tcPr>
+          <w:p>
+            <w:r>
+              <w:t>Map&lt;string, int&gt;</w:t>
+            </w:r>
+          </w:p>
+        </w:tc>
+        <w:tc>
+          <w:tcPr>
+            <w:tcW w:w="3116" w:type="dxa"/>
+            <w:vAlign w:val="center"/>
+          </w:tcPr>
+          <w:p>
+            <w:r>
+              <w:t>List&lt;string&gt;</w:t>
+            </w:r>
+          </w:p>
+        </w:tc>
+      </w:tr>
+      <w:tr>
+        <w:trPr>
+          <w:trHeight w:val="586"/>
+        </w:trPr>
+        <w:tc>
+          <w:tcPr>
+            <w:tcW w:w="3116" w:type="dxa"/>
+            <w:vAlign w:val="center"/>
+          </w:tcPr>
+          <w:p>
+            <w:r>
+              <w:t>Concept</w:t>
+            </w:r>
+          </w:p>
+        </w:tc>
+        <w:tc>
+          <w:tcPr>
+            <w:tcW w:w="3116" w:type="dxa"/>
+            <w:vAlign w:val="center"/>
+          </w:tcPr>
+          <w:p>
+            <w:r>
+              <w:t>Inventory</w:t>
+            </w:r>
+          </w:p>
+        </w:tc>
+        <w:tc>
+          <w:tcPr>
+            <w:tcW w:w="3116" w:type="dxa"/>
+            <w:vAlign w:val="center"/>
+          </w:tcPr>
+          <w:p>
+            <w:r>
+              <w:t>Roster</w:t>
+            </w:r>
+          </w:p>
+        </w:tc>
+      </w:tr>
+      <w:tr>
+        <w:trPr>
+          <w:trHeight w:val="586"/>
+        </w:trPr>
+        <w:tc>
+          <w:tcPr>
+            <w:tcW w:w="3116" w:type="dxa"/>
+            <w:vAlign w:val="center"/>
+          </w:tcPr>
+          <w:p>
+            <w:r>
+              <w:t>Spawn Logic</w:t>
+            </w:r>
+          </w:p>
+        </w:tc>
+        <w:tc>
+          <w:tcPr>
+            <w:tcW w:w="3116" w:type="dxa"/>
+            <w:vAlign w:val="center"/>
+          </w:tcPr>
+          <w:p>
+            <w:r>
+              <w:t>Find</w:t>
+            </w:r>
+            <w:r>
+              <w:t xml:space="preserve"> Hash</w:t>
+            </w:r>
+            <w:r>
+              <w:t xml:space="preserve">, </w:t>
+            </w:r>
+            <w:r>
+              <w:t>Increment Integer</w:t>
+            </w:r>
+          </w:p>
+        </w:tc>
+        <w:tc>
+          <w:tcPr>
+            <w:tcW w:w="3116" w:type="dxa"/>
+            <w:vAlign w:val="center"/>
+          </w:tcPr>
+          <w:p>
+            <w:r>
+              <w:t>Append String to End of List</w:t>
+            </w:r>
+          </w:p>
+        </w:tc>
+      </w:tr>
+      <w:tr>
+        <w:trPr>
+          <w:trHeight w:val="586"/>
+        </w:trPr>
+        <w:tc>
+          <w:tcPr>
+            <w:tcW w:w="3116" w:type="dxa"/>
+            <w:vAlign w:val="center"/>
+          </w:tcPr>
+          <w:p>
+            <w:r>
+              <w:lastRenderedPageBreak/>
+              <w:t>Count Logic</w:t>
+            </w:r>
+          </w:p>
+        </w:tc>
+        <w:tc>
+          <w:tcPr>
+            <w:tcW w:w="3116" w:type="dxa"/>
+            <w:vAlign w:val="center"/>
+          </w:tcPr>
+          <w:p>
+            <w:r>
+              <w:t>Get</w:t>
+            </w:r>
+            <w:r>
+              <w:t xml:space="preserve"> Integer (Instant)</w:t>
+            </w:r>
+          </w:p>
+        </w:tc>
+        <w:tc>
+          <w:tcPr>
+            <w:tcW w:w="3116" w:type="dxa"/>
+            <w:vAlign w:val="center"/>
+          </w:tcPr>
+          <w:p>
+            <w:r>
+              <w:t>Iterate &amp; Count (Slow)</w:t>
+            </w:r>
+          </w:p>
+        </w:tc>
+      </w:tr>
+    </w:tbl>
     <w:p/>
+    <w:p>
+      <w:pPr>
+        <w:rPr>
+          <w:sz w:val="32"/>
+          <w:szCs w:val="32"/>
+        </w:rPr>
+      </w:pPr>
+      <w:r>
+        <w:rPr>
+          <w:sz w:val="32"/>
+          <w:szCs w:val="32"/>
+        </w:rPr>
+        <w:t>9. Evaluation Plan</w:t>
+      </w:r>
+    </w:p>
+    <w:p>
+      <w:proofErr w:type="spellStart"/>
+      <w:r>
+        <w:t>asdasdasd</w:t>
+      </w:r>
+      <w:proofErr w:type="spellEnd"/>
+    </w:p>
+    <w:p/>
+    <w:p>
+      <w:pPr>
+        <w:rPr>
+          <w:sz w:val="32"/>
+          <w:szCs w:val="32"/>
+        </w:rPr>
+      </w:pPr>
+      <w:r>
+        <w:rPr>
+          <w:sz w:val="32"/>
+          <w:szCs w:val="32"/>
+        </w:rPr>
+        <w:t>10. Conclusion / Reflection</w:t>
+      </w:r>
+    </w:p>
+    <w:p>
+      <w:proofErr w:type="spellStart"/>
+      <w:r>
+        <w:t>asdasd</w:t>
+      </w:r>
+      <w:proofErr w:type="spellEnd"/>
+    </w:p>
     <w:sectPr>
       <w:pgSz w:w="12240" w:h="15840"/>
       <w:pgMar w:top="1440" w:right="1440" w:bottom="1440" w:left="1440" w:header="720" w:footer="720" w:gutter="0"/>
@@ -1897,6 +2392,155 @@
     </w:lvl>
   </w:abstractNum>
   <w:abstractNum w:abstractNumId="5" w15:restartNumberingAfterBreak="0">
+    <w:nsid w:val="38FC59D1"/>
+    <w:multiLevelType w:val="multilevel"/>
+    <w:tmpl w:val="04162878"/>
+    <w:lvl w:ilvl="0">
+      <w:start w:val="1"/>
+      <w:numFmt w:val="bullet"/>
+      <w:lvlText w:val=""/>
+      <w:lvlJc w:val="left"/>
+      <w:pPr>
+        <w:tabs>
+          <w:tab w:val="num" w:pos="720"/>
+        </w:tabs>
+        <w:ind w:left="720" w:hanging="360"/>
+      </w:pPr>
+      <w:rPr>
+        <w:rFonts w:ascii="Symbol" w:hAnsi="Symbol" w:hint="default"/>
+        <w:sz w:val="20"/>
+      </w:rPr>
+    </w:lvl>
+    <w:lvl w:ilvl="1" w:tentative="1">
+      <w:start w:val="1"/>
+      <w:numFmt w:val="bullet"/>
+      <w:lvlText w:val="o"/>
+      <w:lvlJc w:val="left"/>
+      <w:pPr>
+        <w:tabs>
+          <w:tab w:val="num" w:pos="1440"/>
+        </w:tabs>
+        <w:ind w:left="1440" w:hanging="360"/>
+      </w:pPr>
+      <w:rPr>
+        <w:rFonts w:ascii="Courier New" w:hAnsi="Courier New" w:hint="default"/>
+        <w:sz w:val="20"/>
+      </w:rPr>
+    </w:lvl>
+    <w:lvl w:ilvl="2" w:tentative="1">
+      <w:start w:val="1"/>
+      <w:numFmt w:val="bullet"/>
+      <w:lvlText w:val=""/>
+      <w:lvlJc w:val="left"/>
+      <w:pPr>
+        <w:tabs>
+          <w:tab w:val="num" w:pos="2160"/>
+        </w:tabs>
+        <w:ind w:left="2160" w:hanging="360"/>
+      </w:pPr>
+      <w:rPr>
+        <w:rFonts w:ascii="Wingdings" w:hAnsi="Wingdings" w:hint="default"/>
+        <w:sz w:val="20"/>
+      </w:rPr>
+    </w:lvl>
+    <w:lvl w:ilvl="3" w:tentative="1">
+      <w:start w:val="1"/>
+      <w:numFmt w:val="bullet"/>
+      <w:lvlText w:val=""/>
+      <w:lvlJc w:val="left"/>
+      <w:pPr>
+        <w:tabs>
+          <w:tab w:val="num" w:pos="2880"/>
+        </w:tabs>
+        <w:ind w:left="2880" w:hanging="360"/>
+      </w:pPr>
+      <w:rPr>
+        <w:rFonts w:ascii="Wingdings" w:hAnsi="Wingdings" w:hint="default"/>
+        <w:sz w:val="20"/>
+      </w:rPr>
+    </w:lvl>
+    <w:lvl w:ilvl="4" w:tentative="1">
+      <w:start w:val="1"/>
+      <w:numFmt w:val="bullet"/>
+      <w:lvlText w:val=""/>
+      <w:lvlJc w:val="left"/>
+      <w:pPr>
+        <w:tabs>
+          <w:tab w:val="num" w:pos="3600"/>
+        </w:tabs>
+        <w:ind w:left="3600" w:hanging="360"/>
+      </w:pPr>
+      <w:rPr>
+        <w:rFonts w:ascii="Wingdings" w:hAnsi="Wingdings" w:hint="default"/>
+        <w:sz w:val="20"/>
+      </w:rPr>
+    </w:lvl>
+    <w:lvl w:ilvl="5" w:tentative="1">
+      <w:start w:val="1"/>
+      <w:numFmt w:val="bullet"/>
+      <w:lvlText w:val=""/>
+      <w:lvlJc w:val="left"/>
+      <w:pPr>
+        <w:tabs>
+          <w:tab w:val="num" w:pos="4320"/>
+        </w:tabs>
+        <w:ind w:left="4320" w:hanging="360"/>
+      </w:pPr>
+      <w:rPr>
+        <w:rFonts w:ascii="Wingdings" w:hAnsi="Wingdings" w:hint="default"/>
+        <w:sz w:val="20"/>
+      </w:rPr>
+    </w:lvl>
+    <w:lvl w:ilvl="6" w:tentative="1">
+      <w:start w:val="1"/>
+      <w:numFmt w:val="bullet"/>
+      <w:lvlText w:val=""/>
+      <w:lvlJc w:val="left"/>
+      <w:pPr>
+        <w:tabs>
+          <w:tab w:val="num" w:pos="5040"/>
+        </w:tabs>
+        <w:ind w:left="5040" w:hanging="360"/>
+      </w:pPr>
+      <w:rPr>
+        <w:rFonts w:ascii="Wingdings" w:hAnsi="Wingdings" w:hint="default"/>
+        <w:sz w:val="20"/>
+      </w:rPr>
+    </w:lvl>
+    <w:lvl w:ilvl="7" w:tentative="1">
+      <w:start w:val="1"/>
+      <w:numFmt w:val="bullet"/>
+      <w:lvlText w:val=""/>
+      <w:lvlJc w:val="left"/>
+      <w:pPr>
+        <w:tabs>
+          <w:tab w:val="num" w:pos="5760"/>
+        </w:tabs>
+        <w:ind w:left="5760" w:hanging="360"/>
+      </w:pPr>
+      <w:rPr>
+        <w:rFonts w:ascii="Wingdings" w:hAnsi="Wingdings" w:hint="default"/>
+        <w:sz w:val="20"/>
+      </w:rPr>
+    </w:lvl>
+    <w:lvl w:ilvl="8" w:tentative="1">
+      <w:start w:val="1"/>
+      <w:numFmt w:val="bullet"/>
+      <w:lvlText w:val=""/>
+      <w:lvlJc w:val="left"/>
+      <w:pPr>
+        <w:tabs>
+          <w:tab w:val="num" w:pos="6480"/>
+        </w:tabs>
+        <w:ind w:left="6480" w:hanging="360"/>
+      </w:pPr>
+      <w:rPr>
+        <w:rFonts w:ascii="Wingdings" w:hAnsi="Wingdings" w:hint="default"/>
+        <w:sz w:val="20"/>
+      </w:rPr>
+    </w:lvl>
+  </w:abstractNum>
+  <w:abstractNum w:abstractNumId="6" w15:restartNumberingAfterBreak="0">
     <w:nsid w:val="45ED4E65"/>
     <w:multiLevelType w:val="multilevel"/>
     <w:tmpl w:val="5FE440EC"/>
@@ -2045,7 +2689,7 @@
       </w:rPr>
     </w:lvl>
   </w:abstractNum>
-  <w:abstractNum w:abstractNumId="6" w15:restartNumberingAfterBreak="0">
+  <w:abstractNum w:abstractNumId="7" w15:restartNumberingAfterBreak="0">
     <w:nsid w:val="4CBA48DA"/>
     <w:multiLevelType w:val="hybridMultilevel"/>
     <w:tmpl w:val="E02212D2"/>
@@ -2134,7 +2778,7 @@
       </w:pPr>
     </w:lvl>
   </w:abstractNum>
-  <w:abstractNum w:abstractNumId="7" w15:restartNumberingAfterBreak="0">
+  <w:abstractNum w:abstractNumId="8" w15:restartNumberingAfterBreak="0">
     <w:nsid w:val="5B190AD4"/>
     <w:multiLevelType w:val="multilevel"/>
     <w:tmpl w:val="53789392"/>
@@ -2283,7 +2927,7 @@
       </w:rPr>
     </w:lvl>
   </w:abstractNum>
-  <w:abstractNum w:abstractNumId="8" w15:restartNumberingAfterBreak="0">
+  <w:abstractNum w:abstractNumId="9" w15:restartNumberingAfterBreak="0">
     <w:nsid w:val="5BD41B99"/>
     <w:multiLevelType w:val="multilevel"/>
     <w:tmpl w:val="47888386"/>
@@ -2428,7 +3072,7 @@
       </w:rPr>
     </w:lvl>
   </w:abstractNum>
-  <w:abstractNum w:abstractNumId="9" w15:restartNumberingAfterBreak="0">
+  <w:abstractNum w:abstractNumId="10" w15:restartNumberingAfterBreak="0">
     <w:nsid w:val="5F9D5E63"/>
     <w:multiLevelType w:val="multilevel"/>
     <w:tmpl w:val="83062290"/>
@@ -2577,7 +3221,7 @@
       </w:rPr>
     </w:lvl>
   </w:abstractNum>
-  <w:abstractNum w:abstractNumId="10" w15:restartNumberingAfterBreak="0">
+  <w:abstractNum w:abstractNumId="11" w15:restartNumberingAfterBreak="0">
     <w:nsid w:val="6084615F"/>
     <w:multiLevelType w:val="multilevel"/>
     <w:tmpl w:val="77FA30E8"/>
@@ -2726,7 +3370,7 @@
       </w:rPr>
     </w:lvl>
   </w:abstractNum>
-  <w:abstractNum w:abstractNumId="11" w15:restartNumberingAfterBreak="0">
+  <w:abstractNum w:abstractNumId="12" w15:restartNumberingAfterBreak="0">
     <w:nsid w:val="695642F4"/>
     <w:multiLevelType w:val="hybridMultilevel"/>
     <w:tmpl w:val="5158F0EA"/>
@@ -2816,10 +3460,10 @@
     </w:lvl>
   </w:abstractNum>
   <w:num w:numId="1" w16cid:durableId="510754304">
-    <w:abstractNumId w:val="11"/>
+    <w:abstractNumId w:val="12"/>
   </w:num>
   <w:num w:numId="2" w16cid:durableId="1494178644">
-    <w:abstractNumId w:val="6"/>
+    <w:abstractNumId w:val="7"/>
   </w:num>
   <w:num w:numId="3" w16cid:durableId="603608540">
     <w:abstractNumId w:val="4"/>
@@ -2828,10 +3472,10 @@
     <w:abstractNumId w:val="2"/>
   </w:num>
   <w:num w:numId="5" w16cid:durableId="1616520379">
-    <w:abstractNumId w:val="10"/>
+    <w:abstractNumId w:val="11"/>
   </w:num>
   <w:num w:numId="6" w16cid:durableId="86274646">
-    <w:abstractNumId w:val="5"/>
+    <w:abstractNumId w:val="6"/>
   </w:num>
   <w:num w:numId="7" w16cid:durableId="252470025">
     <w:abstractNumId w:val="0"/>
@@ -2840,16 +3484,19 @@
     <w:abstractNumId w:val="1"/>
   </w:num>
   <w:num w:numId="9" w16cid:durableId="1898512900">
-    <w:abstractNumId w:val="7"/>
+    <w:abstractNumId w:val="8"/>
   </w:num>
   <w:num w:numId="10" w16cid:durableId="631402770">
-    <w:abstractNumId w:val="9"/>
+    <w:abstractNumId w:val="10"/>
   </w:num>
   <w:num w:numId="11" w16cid:durableId="395011356">
     <w:abstractNumId w:val="3"/>
   </w:num>
   <w:num w:numId="12" w16cid:durableId="314191406">
-    <w:abstractNumId w:val="8"/>
+    <w:abstractNumId w:val="9"/>
+  </w:num>
+  <w:num w:numId="13" w16cid:durableId="1915123596">
+    <w:abstractNumId w:val="5"/>
   </w:num>
 </w:numbering>
 </file>

</xml_diff>

<commit_message>
Part 9&10, references, add pseudocode to Part 5
Wrapped up the main sections.
Added pseudocode to Part 5 for tunnel evade.
Found references and organized to IEEE style
Some other minor organization

Paper is about double the recommended length. I think I will trim it
</commit_message>
<xml_diff>
--- a/B Fox Project 6 draft.docx
+++ b/B Fox Project 6 draft.docx
@@ -791,6 +791,326 @@
     </w:p>
     <w:p>
       <w:r>
+        <w:t xml:space="preserve">Furthermore, I think it would make sense for there to be a less than </w:t>
+      </w:r>
+      <w:r>
+        <w:t>~10</w:t>
+      </w:r>
+      <w:r>
+        <w:t xml:space="preserve"> percent chance for a tunnel bug squad to appear during a tunnel escape. Ideally, these tunnel bugs would be the most ‘mini’ mob having one health and one damage. This would keep the player on their toes and never truly 100 percent safe.</w:t>
+      </w:r>
+    </w:p>
+    <w:p>
+      <w:r>
+        <w:t>This can be represented as:</w:t>
+      </w:r>
+    </w:p>
+    <w:p>
+      <w:r>
+        <w:tab/>
+        <w:t>If (</w:t>
+      </w:r>
+      <w:proofErr w:type="spellStart"/>
+      <w:r>
+        <w:t>escape_charges</w:t>
+      </w:r>
+      <w:proofErr w:type="spellEnd"/>
+      <w:r>
+        <w:t xml:space="preserve"> &gt; 0 &amp;</w:t>
+      </w:r>
+      <w:proofErr w:type="gramStart"/>
+      <w:r>
+        <w:t xml:space="preserve">&amp; </w:t>
+      </w:r>
+      <w:r>
+        <w:t>!</w:t>
+      </w:r>
+      <w:proofErr w:type="spellStart"/>
+      <w:r>
+        <w:t>boss</w:t>
+      </w:r>
+      <w:proofErr w:type="gramEnd"/>
+      <w:r>
+        <w:t>_</w:t>
+      </w:r>
+      <w:proofErr w:type="gramStart"/>
+      <w:r>
+        <w:t>active</w:t>
+      </w:r>
+      <w:proofErr w:type="spellEnd"/>
+      <w:r>
+        <w:t>) {</w:t>
+      </w:r>
+      <w:proofErr w:type="gramEnd"/>
+    </w:p>
+    <w:p>
+      <w:r>
+        <w:tab/>
+      </w:r>
+      <w:r>
+        <w:tab/>
+      </w:r>
+      <w:proofErr w:type="spellStart"/>
+      <w:r>
+        <w:t>escapeButtonVisible</w:t>
+      </w:r>
+      <w:proofErr w:type="spellEnd"/>
+      <w:r>
+        <w:t xml:space="preserve"> = </w:t>
+      </w:r>
+      <w:proofErr w:type="gramStart"/>
+      <w:r>
+        <w:t>true;</w:t>
+      </w:r>
+      <w:proofErr w:type="gramEnd"/>
+    </w:p>
+    <w:p>
+      <w:r>
+        <w:tab/>
+        <w:t>} else {</w:t>
+      </w:r>
+    </w:p>
+    <w:p>
+      <w:r>
+        <w:tab/>
+      </w:r>
+      <w:r>
+        <w:tab/>
+      </w:r>
+      <w:proofErr w:type="spellStart"/>
+      <w:r>
+        <w:t>escapeButtonVisible</w:t>
+      </w:r>
+      <w:proofErr w:type="spellEnd"/>
+      <w:r>
+        <w:t xml:space="preserve"> = </w:t>
+      </w:r>
+      <w:proofErr w:type="gramStart"/>
+      <w:r>
+        <w:t>false;</w:t>
+      </w:r>
+      <w:proofErr w:type="gramEnd"/>
+    </w:p>
+    <w:p>
+      <w:r>
+        <w:tab/>
+        <w:t>}</w:t>
+      </w:r>
+    </w:p>
+    <w:p>
+      <w:r>
+        <w:t>And furthermore:</w:t>
+      </w:r>
+    </w:p>
+    <w:p>
+      <w:r>
+        <w:tab/>
+        <w:t>If (</w:t>
+      </w:r>
+      <w:proofErr w:type="spellStart"/>
+      <w:r>
+        <w:t>escapeButtonVisible</w:t>
+      </w:r>
+      <w:proofErr w:type="spellEnd"/>
+      <w:r>
+        <w:t xml:space="preserve"> &amp;&amp; </w:t>
+      </w:r>
+      <w:proofErr w:type="spellStart"/>
+      <w:proofErr w:type="gramStart"/>
+      <w:r>
+        <w:t>escapeButton</w:t>
+      </w:r>
+      <w:r>
+        <w:t>Toggled</w:t>
+      </w:r>
+      <w:proofErr w:type="spellEnd"/>
+      <w:r>
+        <w:t>) {</w:t>
+      </w:r>
+      <w:proofErr w:type="gramEnd"/>
+    </w:p>
+    <w:p>
+      <w:r>
+        <w:tab/>
+      </w:r>
+      <w:r>
+        <w:tab/>
+      </w:r>
+      <w:proofErr w:type="spellStart"/>
+      <w:proofErr w:type="gramStart"/>
+      <w:r>
+        <w:t>tunnelEscape</w:t>
+      </w:r>
+      <w:proofErr w:type="spellEnd"/>
+      <w:r>
+        <w:t>();</w:t>
+      </w:r>
+      <w:proofErr w:type="gramEnd"/>
+    </w:p>
+    <w:p>
+      <w:r>
+        <w:tab/>
+        <w:t>}</w:t>
+      </w:r>
+    </w:p>
+    <w:p>
+      <w:r>
+        <w:t xml:space="preserve">Where </w:t>
+      </w:r>
+      <w:proofErr w:type="spellStart"/>
+      <w:proofErr w:type="gramStart"/>
+      <w:r>
+        <w:t>tunnelEscape</w:t>
+      </w:r>
+      <w:proofErr w:type="spellEnd"/>
+      <w:r>
+        <w:t>(</w:t>
+      </w:r>
+      <w:proofErr w:type="gramEnd"/>
+      <w:r>
+        <w:t>) can be explained as:</w:t>
+      </w:r>
+    </w:p>
+    <w:p>
+      <w:r>
+        <w:tab/>
+        <w:t xml:space="preserve">void </w:t>
+      </w:r>
+      <w:proofErr w:type="spellStart"/>
+      <w:proofErr w:type="gramStart"/>
+      <w:r>
+        <w:t>tunnelEscape</w:t>
+      </w:r>
+      <w:proofErr w:type="spellEnd"/>
+      <w:r>
+        <w:t>(){</w:t>
+      </w:r>
+      <w:proofErr w:type="gramEnd"/>
+    </w:p>
+    <w:p>
+      <w:r>
+        <w:tab/>
+      </w:r>
+      <w:r>
+        <w:tab/>
+      </w:r>
+      <w:proofErr w:type="spellStart"/>
+      <w:proofErr w:type="gramStart"/>
+      <w:r>
+        <w:t>clearHashTable</w:t>
+      </w:r>
+      <w:proofErr w:type="spellEnd"/>
+      <w:r>
+        <w:t>(</w:t>
+      </w:r>
+      <w:proofErr w:type="gramEnd"/>
+      <w:r>
+        <w:t>)</w:t>
+      </w:r>
+    </w:p>
+    <w:p>
+      <w:r>
+        <w:lastRenderedPageBreak/>
+        <w:tab/>
+      </w:r>
+      <w:r>
+        <w:tab/>
+      </w:r>
+      <w:proofErr w:type="spellStart"/>
+      <w:proofErr w:type="gramStart"/>
+      <w:r>
+        <w:t>jumpToNextRound</w:t>
+      </w:r>
+      <w:proofErr w:type="spellEnd"/>
+      <w:r>
+        <w:t>(</w:t>
+      </w:r>
+      <w:proofErr w:type="gramEnd"/>
+      <w:r>
+        <w:t>)</w:t>
+      </w:r>
+    </w:p>
+    <w:p>
+      <w:r>
+        <w:tab/>
+      </w:r>
+      <w:r>
+        <w:tab/>
+        <w:t>*RNG roll*</w:t>
+      </w:r>
+    </w:p>
+    <w:p>
+      <w:r>
+        <w:tab/>
+      </w:r>
+      <w:r>
+        <w:tab/>
+        <w:t>If RNG&gt;0 &amp;&amp; RNG</w:t>
+      </w:r>
+      <w:proofErr w:type="gramStart"/>
+      <w:r>
+        <w:t>&lt;(</w:t>
+      </w:r>
+      <w:proofErr w:type="gramEnd"/>
+      <w:r>
+        <w:t>some</w:t>
+      </w:r>
+      <w:r>
+        <w:t xml:space="preserve"> magic </w:t>
+      </w:r>
+      <w:proofErr w:type="gramStart"/>
+      <w:r>
+        <w:t>number){</w:t>
+      </w:r>
+      <w:proofErr w:type="gramEnd"/>
+    </w:p>
+    <w:p>
+      <w:r>
+        <w:tab/>
+      </w:r>
+      <w:r>
+        <w:tab/>
+      </w:r>
+      <w:r>
+        <w:tab/>
+      </w:r>
+      <w:proofErr w:type="spellStart"/>
+      <w:proofErr w:type="gramStart"/>
+      <w:r>
+        <w:t>spawnTunnelRatBatallion</w:t>
+      </w:r>
+      <w:proofErr w:type="spellEnd"/>
+      <w:r>
+        <w:t>(</w:t>
+      </w:r>
+      <w:proofErr w:type="gramEnd"/>
+      <w:r>
+        <w:t>);</w:t>
+      </w:r>
+      <w:r>
+        <w:t xml:space="preserve"> // spawn 1 million tunnel rats!</w:t>
+      </w:r>
+    </w:p>
+    <w:p>
+      <w:r>
+        <w:tab/>
+      </w:r>
+      <w:r>
+        <w:tab/>
+        <w:t>}</w:t>
+      </w:r>
+    </w:p>
+    <w:p>
+      <w:pPr>
+        <w:ind w:firstLine="720"/>
+      </w:pPr>
+      <w:r>
+        <w:t>}</w:t>
+      </w:r>
+    </w:p>
+    <w:p/>
+    <w:p>
+      <w:r>
         <w:t xml:space="preserve">If both are true, the system executes a </w:t>
       </w:r>
       <w:r>
@@ -806,11 +1126,6 @@
       <w:proofErr w:type="gramEnd"/>
       <w:r>
         <w:t xml:space="preserve"> or the feature button is hidden.</w:t>
-      </w:r>
-    </w:p>
-    <w:p>
-      <w:r>
-        <w:t>Furthermore, I think it would make sense for there to be a less than 10 percent chance for a tunnel bug squad to appear during a tunnel escape. Ideally, these tunnel bugs would be the most ‘mini’ mob having one health and one damage. This would keep the player on their toes and never truly 100 percent safe.</w:t>
       </w:r>
     </w:p>
     <w:p>
@@ -909,7 +1224,6 @@
           </w:p>
           <w:p>
             <w:r>
-              <w:lastRenderedPageBreak/>
               <w:t xml:space="preserve">- </w:t>
             </w:r>
             <w:proofErr w:type="spellStart"/>
@@ -930,7 +1244,6 @@
           </w:tcPr>
           <w:p>
             <w:r>
-              <w:lastRenderedPageBreak/>
               <w:t xml:space="preserve">+ </w:t>
             </w:r>
             <w:proofErr w:type="spellStart"/>
@@ -1144,6 +1457,7 @@
     </w:tbl>
     <w:p>
       <w:r>
+        <w:lastRenderedPageBreak/>
         <w:t>Where private members are represented with (-) and public members are represented with (+).</w:t>
       </w:r>
     </w:p>
@@ -1215,277 +1529,72 @@
     </w:p>
     <w:p>
       <w:r>
-        <w:t>I compared my chosen Hash</w:t>
-      </w:r>
-      <w:r>
-        <w:t xml:space="preserve"> </w:t>
-      </w:r>
-      <w:r>
-        <w:t>Table architecture against a Sequence</w:t>
-      </w:r>
-      <w:r>
-        <w:t>&lt;String&gt;</w:t>
-      </w:r>
-      <w:r>
-        <w:t xml:space="preserve"> that would store each mob instance individually. In that alternative design, the container would look </w:t>
+        <w:t xml:space="preserve">I compared my chosen Hash Table architecture against a Sequence&lt;String&gt; that would store each mob instance individually. In that alternative design, the container would look </w:t>
       </w:r>
       <w:proofErr w:type="gramStart"/>
       <w:r>
+        <w:t>like {"</w:t>
+      </w:r>
+      <w:proofErr w:type="gramEnd"/>
+      <w:r>
+        <w:t xml:space="preserve">Tunnel Bug", "Tunnel Bug", "Raider Wolf </w:t>
+      </w:r>
+      <w:proofErr w:type="gramStart"/>
+      <w:r>
+        <w:t>Pup"}</w:t>
+      </w:r>
+      <w:proofErr w:type="gramEnd"/>
+      <w:r>
+        <w:t xml:space="preserve"> rather than the Hash Table's memory-efficient approach </w:t>
+      </w:r>
+      <w:proofErr w:type="gramStart"/>
+      <w:r>
+        <w:t>of {"</w:t>
+      </w:r>
+      <w:proofErr w:type="gramEnd"/>
+      <w:r>
+        <w:t xml:space="preserve">Tunnel Bug": 2, "Raider Wolf Pup": </w:t>
+      </w:r>
+      <w:proofErr w:type="gramStart"/>
+      <w:r>
+        <w:t>1}.</w:t>
+      </w:r>
+      <w:proofErr w:type="gramEnd"/>
+    </w:p>
+    <w:p>
+      <w:r>
+        <w:t xml:space="preserve">While implementing a Sequence is significantly simpler than managing a hashed container, I chose against it due to its linear time complexity. To perform the </w:t>
+      </w:r>
+      <w:proofErr w:type="spellStart"/>
+      <w:r>
+        <w:t>get_</w:t>
+      </w:r>
+      <w:proofErr w:type="gramStart"/>
+      <w:r>
+        <w:t>quantity</w:t>
+      </w:r>
+      <w:proofErr w:type="spellEnd"/>
+      <w:r>
+        <w:t>(</w:t>
+      </w:r>
+      <w:proofErr w:type="gramEnd"/>
+      <w:r>
+        <w:t xml:space="preserve">) operation in a Sequence, the system would be forced to iterate through the entire list and </w:t>
+      </w:r>
+      <w:proofErr w:type="gramStart"/>
+      <w:r>
+        <w:t>increment</w:t>
+      </w:r>
+      <w:proofErr w:type="gramEnd"/>
+      <w:r>
+        <w:t xml:space="preserve"> a counter for every matching string found. In contrast, the Hash Table instantly locates the input key and returns the stored integer value. Given that the Game Director polls this Multiset at some high frequency, the Sequence's lookup time would likely cause </w:t>
+      </w:r>
+      <w:r>
         <w:lastRenderedPageBreak/>
-        <w:t>like {"</w:t>
-      </w:r>
-      <w:proofErr w:type="gramEnd"/>
-      <w:r>
-        <w:t>Tunnel Bug", "Tunnel Bug", "Raider Wolf</w:t>
-      </w:r>
-      <w:r>
-        <w:t xml:space="preserve"> </w:t>
-      </w:r>
-      <w:proofErr w:type="gramStart"/>
-      <w:r>
-        <w:t>Pup</w:t>
-      </w:r>
-      <w:r>
-        <w:t>"}</w:t>
-      </w:r>
-      <w:proofErr w:type="gramEnd"/>
-      <w:r>
-        <w:t xml:space="preserve"> rather than the Hash</w:t>
-      </w:r>
-      <w:r>
-        <w:t xml:space="preserve"> </w:t>
-      </w:r>
-      <w:r>
-        <w:t xml:space="preserve">Table's memory-efficient approach </w:t>
-      </w:r>
-      <w:proofErr w:type="gramStart"/>
-      <w:r>
-        <w:t>of {"</w:t>
-      </w:r>
-      <w:proofErr w:type="gramEnd"/>
-      <w:r>
-        <w:t>Tunnel Bug": 2, "Raider Wolf</w:t>
-      </w:r>
-      <w:r>
-        <w:t xml:space="preserve"> Pup</w:t>
-      </w:r>
-      <w:r>
-        <w:t xml:space="preserve">": </w:t>
-      </w:r>
-      <w:proofErr w:type="gramStart"/>
-      <w:r>
-        <w:t>1}.</w:t>
-      </w:r>
-      <w:proofErr w:type="gramEnd"/>
-    </w:p>
-    <w:p>
-      <w:r>
-        <w:t xml:space="preserve">While implementing a Sequence is significantly simpler than managing a hashed container, I </w:t>
-      </w:r>
-      <w:r>
-        <w:t>chose against</w:t>
-      </w:r>
-      <w:r>
-        <w:t xml:space="preserve"> it due to its linear time complexity. To perform the </w:t>
-      </w:r>
-      <w:proofErr w:type="spellStart"/>
-      <w:r>
-        <w:t>get_</w:t>
-      </w:r>
-      <w:proofErr w:type="gramStart"/>
-      <w:r>
-        <w:t>quantity</w:t>
-      </w:r>
-      <w:proofErr w:type="spellEnd"/>
-      <w:r>
-        <w:t>(</w:t>
-      </w:r>
-      <w:proofErr w:type="gramEnd"/>
-      <w:r>
-        <w:t xml:space="preserve">) operation in a Sequence, the system would be forced to iterate through the entire list and </w:t>
-      </w:r>
-      <w:proofErr w:type="gramStart"/>
-      <w:r>
-        <w:t>increment</w:t>
-      </w:r>
-      <w:proofErr w:type="gramEnd"/>
-      <w:r>
-        <w:t xml:space="preserve"> a counter for every matching string found. In contrast, the Hash</w:t>
-      </w:r>
-      <w:r>
-        <w:t xml:space="preserve"> </w:t>
-      </w:r>
-      <w:r>
-        <w:t>Table instantly locates the input key and returns the stored integer value. Given that the Game</w:t>
-      </w:r>
-      <w:r>
-        <w:t xml:space="preserve"> </w:t>
-      </w:r>
-      <w:r>
-        <w:t xml:space="preserve">Director polls this Multiset </w:t>
-      </w:r>
-      <w:r>
-        <w:t>at some high frequency</w:t>
-      </w:r>
-      <w:r>
-        <w:t xml:space="preserve">, the Sequence's lookup time would likely cause performance degradation during </w:t>
-      </w:r>
-      <w:r>
-        <w:t>intense mob</w:t>
-      </w:r>
-      <w:r>
-        <w:t xml:space="preserve"> waves</w:t>
-      </w:r>
-      <w:r>
-        <w:t xml:space="preserve"> where fast decisions are crucial.</w:t>
-      </w:r>
-      <w:r>
-        <w:t xml:space="preserve"> </w:t>
-      </w:r>
-      <w:r>
-        <w:t>For this job,</w:t>
-      </w:r>
-      <w:r>
-        <w:t xml:space="preserve"> the Hash</w:t>
-      </w:r>
-      <w:r>
-        <w:t xml:space="preserve"> </w:t>
-      </w:r>
-      <w:r>
-        <w:t>Table ensures stable performance.</w:t>
+        <w:t>performance degradation during intense mob waves where fast decisions are crucial. For this job, the Hash Table ensures stable performance.</w:t>
       </w:r>
     </w:p>
     <w:p/>
-    <w:p>
-      <w:pPr>
-        <w:rPr>
-          <w:sz w:val="32"/>
-          <w:szCs w:val="32"/>
-        </w:rPr>
-      </w:pPr>
-      <w:r>
-        <w:rPr>
-          <w:sz w:val="32"/>
-          <w:szCs w:val="32"/>
-        </w:rPr>
-        <w:t>8. Alternative Design Sketch</w:t>
-      </w:r>
-    </w:p>
-    <w:p>
-      <w:r>
-        <w:t>If the Mob</w:t>
-      </w:r>
-      <w:r>
-        <w:t>-</w:t>
-      </w:r>
-      <w:r>
-        <w:t>Spawn</w:t>
-      </w:r>
-      <w:r>
-        <w:t xml:space="preserve"> </w:t>
-      </w:r>
-      <w:r>
-        <w:t xml:space="preserve">Manager were implemented using a Sequence (such as a Dynamic List) instead of a </w:t>
-      </w:r>
-      <w:r>
-        <w:t>Hash Table</w:t>
-      </w:r>
-      <w:r>
-        <w:t>, the internal architecture would fundamentally chang</w:t>
-      </w:r>
-      <w:r>
-        <w:t>e</w:t>
-      </w:r>
-      <w:r>
-        <w:t>.</w:t>
-      </w:r>
-    </w:p>
-    <w:p>
-      <w:r>
-        <w:t>In this alternative design, the class would hold a list of strings representing every single active entity individually.</w:t>
-      </w:r>
-    </w:p>
-    <w:p>
-      <w:pPr>
-        <w:numPr>
-          <w:ilvl w:val="0"/>
-          <w:numId w:val="13"/>
-        </w:numPr>
-      </w:pPr>
-      <w:r>
-        <w:t xml:space="preserve">Storage: Instead of </w:t>
-      </w:r>
-      <w:proofErr w:type="gramStart"/>
-      <w:r>
-        <w:t>storing {"</w:t>
-      </w:r>
-      <w:proofErr w:type="gramEnd"/>
-      <w:r>
-        <w:t xml:space="preserve">Tunnel Bug": </w:t>
-      </w:r>
-      <w:proofErr w:type="gramStart"/>
-      <w:r>
-        <w:t>3},</w:t>
-      </w:r>
-      <w:proofErr w:type="gramEnd"/>
-      <w:r>
-        <w:t xml:space="preserve"> the memory would look </w:t>
-      </w:r>
-      <w:proofErr w:type="gramStart"/>
-      <w:r>
-        <w:t>like {"</w:t>
-      </w:r>
-      <w:proofErr w:type="gramEnd"/>
-      <w:r>
-        <w:t xml:space="preserve">Tunnel Bug", "Tunnel Bug", "Tunnel </w:t>
-      </w:r>
-      <w:proofErr w:type="gramStart"/>
-      <w:r>
-        <w:t>Bug"}</w:t>
-      </w:r>
-      <w:proofErr w:type="gramEnd"/>
-      <w:r>
-        <w:t>.</w:t>
-      </w:r>
-    </w:p>
-    <w:p>
-      <w:pPr>
-        <w:numPr>
-          <w:ilvl w:val="0"/>
-          <w:numId w:val="13"/>
-        </w:numPr>
-      </w:pPr>
-      <w:r>
-        <w:t xml:space="preserve">Spawn Operation: This would simplify to a basic append operation. Adding a mob would just place the string at the end of the list, which is </w:t>
-      </w:r>
-      <w:proofErr w:type="gramStart"/>
-      <w:r>
-        <w:t>actually faster</w:t>
-      </w:r>
-      <w:proofErr w:type="gramEnd"/>
-      <w:r>
-        <w:t xml:space="preserve"> than hashing.</w:t>
-      </w:r>
-    </w:p>
-    <w:p>
-      <w:pPr>
-        <w:numPr>
-          <w:ilvl w:val="0"/>
-          <w:numId w:val="13"/>
-        </w:numPr>
-      </w:pPr>
-      <w:r>
-        <w:t xml:space="preserve">Get Quantity Operation: This would change from a </w:t>
-      </w:r>
-      <w:proofErr w:type="spellStart"/>
-      <w:r>
-        <w:t>lookup</w:t>
-      </w:r>
-      <w:proofErr w:type="spellEnd"/>
-      <w:r>
-        <w:t xml:space="preserve"> to a calculation. The class would not "know" the count instantly; it would have to iterate through the entire list and count the occurrences of the specific name every time the Game Director requested a status update.</w:t>
-      </w:r>
-    </w:p>
     <w:p>
       <w:r>
         <w:t>Design Comparison</w:t>
@@ -1524,13 +1633,7 @@
           </w:tcPr>
           <w:p>
             <w:r>
-              <w:t>Hash</w:t>
-            </w:r>
-            <w:r>
-              <w:t xml:space="preserve"> </w:t>
-            </w:r>
-            <w:r>
-              <w:t>Table</w:t>
+              <w:t>Hash Table</w:t>
             </w:r>
           </w:p>
         </w:tc>
@@ -1644,16 +1747,7 @@
           </w:tcPr>
           <w:p>
             <w:r>
-              <w:t>Find</w:t>
-            </w:r>
-            <w:r>
-              <w:t xml:space="preserve"> Hash</w:t>
-            </w:r>
-            <w:r>
-              <w:t xml:space="preserve">, </w:t>
-            </w:r>
-            <w:r>
-              <w:t>Increment Integer</w:t>
+              <w:t>Find Hash, Increment Integer</w:t>
             </w:r>
           </w:p>
         </w:tc>
@@ -1680,7 +1774,6 @@
           </w:tcPr>
           <w:p>
             <w:r>
-              <w:lastRenderedPageBreak/>
               <w:t>Count Logic</w:t>
             </w:r>
           </w:p>
@@ -1692,10 +1785,7 @@
           </w:tcPr>
           <w:p>
             <w:r>
-              <w:t>Get</w:t>
-            </w:r>
-            <w:r>
-              <w:t xml:space="preserve"> Integer (Instant)</w:t>
+              <w:t>Get Integer (Instant)</w:t>
             </w:r>
           </w:p>
         </w:tc>
@@ -1713,6 +1803,114 @@
       </w:tr>
     </w:tbl>
     <w:p/>
+    <w:p/>
+    <w:p>
+      <w:pPr>
+        <w:rPr>
+          <w:sz w:val="32"/>
+          <w:szCs w:val="32"/>
+        </w:rPr>
+      </w:pPr>
+      <w:r>
+        <w:rPr>
+          <w:sz w:val="32"/>
+          <w:szCs w:val="32"/>
+        </w:rPr>
+        <w:t>8. Alternative Design Sketch</w:t>
+      </w:r>
+    </w:p>
+    <w:p>
+      <w:r>
+        <w:t>If the Mob-Spawn Manager were implemented using a Sequence (such as a Dynamic List) instead of a Hash Table, the internal architecture would fundamentally change.</w:t>
+      </w:r>
+    </w:p>
+    <w:p>
+      <w:r>
+        <w:t>In this alternative design, the class would hold a list of strings representing every single active entity individually.</w:t>
+      </w:r>
+    </w:p>
+    <w:p>
+      <w:pPr>
+        <w:numPr>
+          <w:ilvl w:val="0"/>
+          <w:numId w:val="13"/>
+        </w:numPr>
+      </w:pPr>
+      <w:r>
+        <w:t xml:space="preserve">Storage: Instead of </w:t>
+      </w:r>
+      <w:proofErr w:type="gramStart"/>
+      <w:r>
+        <w:t>storing {"</w:t>
+      </w:r>
+      <w:proofErr w:type="gramEnd"/>
+      <w:r>
+        <w:t xml:space="preserve">Tunnel Bug": </w:t>
+      </w:r>
+      <w:proofErr w:type="gramStart"/>
+      <w:r>
+        <w:t>3},</w:t>
+      </w:r>
+      <w:proofErr w:type="gramEnd"/>
+      <w:r>
+        <w:t xml:space="preserve"> the memory would look </w:t>
+      </w:r>
+      <w:proofErr w:type="gramStart"/>
+      <w:r>
+        <w:t>like {"</w:t>
+      </w:r>
+      <w:proofErr w:type="gramEnd"/>
+      <w:r>
+        <w:t xml:space="preserve">Tunnel Bug", "Tunnel Bug", "Tunnel </w:t>
+      </w:r>
+      <w:proofErr w:type="gramStart"/>
+      <w:r>
+        <w:t>Bug"}</w:t>
+      </w:r>
+      <w:proofErr w:type="gramEnd"/>
+      <w:r>
+        <w:t>.</w:t>
+      </w:r>
+    </w:p>
+    <w:p>
+      <w:pPr>
+        <w:numPr>
+          <w:ilvl w:val="0"/>
+          <w:numId w:val="13"/>
+        </w:numPr>
+      </w:pPr>
+      <w:r>
+        <w:t xml:space="preserve">Spawn Operation: This would simplify to a basic append operation. Adding a mob would just place the string at the end of the list, which is </w:t>
+      </w:r>
+      <w:proofErr w:type="gramStart"/>
+      <w:r>
+        <w:t>actually faster</w:t>
+      </w:r>
+      <w:proofErr w:type="gramEnd"/>
+      <w:r>
+        <w:t xml:space="preserve"> than hashing.</w:t>
+      </w:r>
+    </w:p>
+    <w:p>
+      <w:pPr>
+        <w:numPr>
+          <w:ilvl w:val="0"/>
+          <w:numId w:val="13"/>
+        </w:numPr>
+      </w:pPr>
+      <w:r>
+        <w:t xml:space="preserve">Get Quantity Operation: This would change from a </w:t>
+      </w:r>
+      <w:proofErr w:type="spellStart"/>
+      <w:r>
+        <w:t>lookup</w:t>
+      </w:r>
+      <w:proofErr w:type="spellEnd"/>
+      <w:r>
+        <w:t xml:space="preserve"> to a calculation. The class would not "know" the count instantly; it would have to iterate through the entire list and count the occurrences of the specific name every time the Game Director requested a status update.</w:t>
+      </w:r>
+    </w:p>
+    <w:p/>
     <w:p>
       <w:pPr>
         <w:rPr>
@@ -1729,11 +1927,356 @@
       </w:r>
     </w:p>
     <w:p>
+      <w:r>
+        <w:lastRenderedPageBreak/>
+        <w:t xml:space="preserve">To </w:t>
+      </w:r>
+      <w:proofErr w:type="gramStart"/>
+      <w:r>
+        <w:t>validate</w:t>
+      </w:r>
+      <w:proofErr w:type="gramEnd"/>
+      <w:r>
+        <w:t xml:space="preserve"> that the Mob</w:t>
+      </w:r>
+      <w:r>
+        <w:t>-</w:t>
+      </w:r>
+      <w:r>
+        <w:t>Spawn</w:t>
+      </w:r>
+      <w:r>
+        <w:t xml:space="preserve"> </w:t>
+      </w:r>
+      <w:r>
+        <w:t xml:space="preserve">Manager meets its design goals of </w:t>
+      </w:r>
+      <w:r>
+        <w:t xml:space="preserve">overall correctness, </w:t>
+      </w:r>
+      <w:r>
+        <w:t>efficiency, and extensibility, I would implement the following testing strategy:</w:t>
+      </w:r>
+    </w:p>
+    <w:p>
+      <w:r>
+        <w:t>1. Unit Testing</w:t>
+      </w:r>
+    </w:p>
+    <w:p>
+      <w:r>
+        <w:t xml:space="preserve">I would develop a </w:t>
+      </w:r>
+      <w:r>
+        <w:t>group</w:t>
+      </w:r>
+      <w:r>
+        <w:t xml:space="preserve"> of unit tests to verify the correctness of the core operations and edge cases:</w:t>
+      </w:r>
+    </w:p>
+    <w:p>
+      <w:pPr>
+        <w:numPr>
+          <w:ilvl w:val="0"/>
+          <w:numId w:val="14"/>
+        </w:numPr>
+      </w:pPr>
+      <w:r>
+        <w:t xml:space="preserve">Lifecycle Verification: A test case that spawns a "Raider Wolf Pup," </w:t>
+      </w:r>
+      <w:r>
+        <w:t>confirms</w:t>
+      </w:r>
+      <w:r>
+        <w:t xml:space="preserve"> the </w:t>
+      </w:r>
+      <w:r>
+        <w:t xml:space="preserve">quantity </w:t>
+      </w:r>
+      <w:r>
+        <w:t xml:space="preserve">is 1, spawns a second, </w:t>
+      </w:r>
+      <w:r>
+        <w:t>confirms</w:t>
+      </w:r>
+      <w:r>
+        <w:t xml:space="preserve"> the </w:t>
+      </w:r>
+      <w:r>
+        <w:t xml:space="preserve">quantity </w:t>
+      </w:r>
+      <w:r>
+        <w:t xml:space="preserve">is 2, and then kills one to </w:t>
+      </w:r>
+      <w:r>
+        <w:t>confirm</w:t>
+      </w:r>
+      <w:r>
+        <w:t xml:space="preserve"> the </w:t>
+      </w:r>
+      <w:r>
+        <w:t xml:space="preserve">quantity </w:t>
+      </w:r>
+      <w:r>
+        <w:t>returns to 1.</w:t>
+      </w:r>
+    </w:p>
+    <w:p>
+      <w:pPr>
+        <w:numPr>
+          <w:ilvl w:val="0"/>
+          <w:numId w:val="14"/>
+        </w:numPr>
+      </w:pPr>
+      <w:r>
+        <w:t xml:space="preserve">Boundary Testing: A test case that attempts to call </w:t>
+      </w:r>
       <w:proofErr w:type="spellStart"/>
       <w:r>
-        <w:t>asdasdasd</w:t>
+        <w:t>kill_</w:t>
+      </w:r>
+      <w:proofErr w:type="gramStart"/>
+      <w:r>
+        <w:t>mob</w:t>
       </w:r>
       <w:proofErr w:type="spellEnd"/>
+      <w:r>
+        <w:t>(</w:t>
+      </w:r>
+      <w:proofErr w:type="gramEnd"/>
+      <w:r>
+        <w:t xml:space="preserve">) on a mob type with zero population. The test must verify that the internal counter does not </w:t>
+      </w:r>
+      <w:r>
+        <w:t>go</w:t>
+      </w:r>
+      <w:r>
+        <w:t xml:space="preserve"> to a negative value </w:t>
+      </w:r>
+      <w:r>
+        <w:t>or do something odd</w:t>
+      </w:r>
+      <w:r>
+        <w:t>.</w:t>
+      </w:r>
+    </w:p>
+    <w:p>
+      <w:pPr>
+        <w:numPr>
+          <w:ilvl w:val="0"/>
+          <w:numId w:val="14"/>
+        </w:numPr>
+      </w:pPr>
+      <w:r>
+        <w:t xml:space="preserve">Tunnel Escape Logic: A specific test to verify the Extension Feature. It would trigger </w:t>
+      </w:r>
+      <w:proofErr w:type="spellStart"/>
+      <w:r>
+        <w:t>trigger_</w:t>
+      </w:r>
+      <w:proofErr w:type="gramStart"/>
+      <w:r>
+        <w:t>escape</w:t>
+      </w:r>
+      <w:proofErr w:type="spellEnd"/>
+      <w:r>
+        <w:t>(</w:t>
+      </w:r>
+      <w:proofErr w:type="gramEnd"/>
+      <w:r>
+        <w:t xml:space="preserve">) three times and verify the board clears each time. On the fourth attempt, it must verify the request is denied (return false), ensuring the </w:t>
+      </w:r>
+      <w:r>
+        <w:t xml:space="preserve">limit </w:t>
+      </w:r>
+      <w:r>
+        <w:t>is enforced.</w:t>
+      </w:r>
+    </w:p>
+    <w:p>
+      <w:r>
+        <w:t>2. Stress Testing</w:t>
+      </w:r>
+    </w:p>
+    <w:p>
+      <w:r>
+        <w:t xml:space="preserve">To demonstrate the Efficiency priority, I would simulate the "Golden Rowdy Raider" boss fight scenario to measure the system under </w:t>
+      </w:r>
+      <w:r>
+        <w:t xml:space="preserve">a heavy </w:t>
+      </w:r>
+      <w:r>
+        <w:t>load:</w:t>
+      </w:r>
+    </w:p>
+    <w:p>
+      <w:pPr>
+        <w:numPr>
+          <w:ilvl w:val="0"/>
+          <w:numId w:val="15"/>
+        </w:numPr>
+      </w:pPr>
+      <w:r>
+        <w:t xml:space="preserve">Load Test: The test will populate the table with </w:t>
+      </w:r>
+      <w:r>
+        <w:t>10</w:t>
+      </w:r>
+      <w:r>
+        <w:t xml:space="preserve"> distinct mob types and </w:t>
+      </w:r>
+      <w:r>
+        <w:t xml:space="preserve">100 </w:t>
+      </w:r>
+      <w:r>
+        <w:t>total entities.</w:t>
+      </w:r>
+    </w:p>
+    <w:p>
+      <w:pPr>
+        <w:numPr>
+          <w:ilvl w:val="0"/>
+          <w:numId w:val="15"/>
+        </w:numPr>
+      </w:pPr>
+      <w:r>
+        <w:t xml:space="preserve">Measurement: I will measure the execution time of the </w:t>
+      </w:r>
+      <w:proofErr w:type="spellStart"/>
+      <w:r>
+        <w:t>get_</w:t>
+      </w:r>
+      <w:proofErr w:type="gramStart"/>
+      <w:r>
+        <w:t>quantity</w:t>
+      </w:r>
+      <w:proofErr w:type="spellEnd"/>
+      <w:r>
+        <w:t>(</w:t>
+      </w:r>
+      <w:proofErr w:type="gramEnd"/>
+      <w:r>
+        <w:t>) operation in microseconds.</w:t>
+      </w:r>
+    </w:p>
+    <w:p>
+      <w:pPr>
+        <w:numPr>
+          <w:ilvl w:val="0"/>
+          <w:numId w:val="15"/>
+        </w:numPr>
+      </w:pPr>
+      <w:r>
+        <w:t>Pass Criteria: To prove the time complexity, the lookup time must remain constant (near-instant) regardless of whether the table holds 10 mobs or 10</w:t>
+      </w:r>
+      <w:r>
+        <w:t>0</w:t>
+      </w:r>
+      <w:r>
+        <w:t xml:space="preserve"> mobs. If the time scales linearly with the population, the</w:t>
+      </w:r>
+      <w:r>
+        <w:t>re is something wrong</w:t>
+      </w:r>
+      <w:r>
+        <w:t>.</w:t>
+      </w:r>
+    </w:p>
+    <w:p>
+      <w:r>
+        <w:t>3. Extensibility Verification</w:t>
+      </w:r>
+    </w:p>
+    <w:p>
+      <w:r>
+        <w:t xml:space="preserve">To evaluate the Extensibility and maintainability of the design, I would perform a </w:t>
+      </w:r>
+      <w:r>
+        <w:t>‘special event’</w:t>
+      </w:r>
+      <w:r>
+        <w:t xml:space="preserve"> modification test:</w:t>
+      </w:r>
+    </w:p>
+    <w:p>
+      <w:pPr>
+        <w:numPr>
+          <w:ilvl w:val="0"/>
+          <w:numId w:val="16"/>
+        </w:numPr>
+      </w:pPr>
+      <w:r>
+        <w:t xml:space="preserve">Input: I would feed the </w:t>
+      </w:r>
+      <w:proofErr w:type="spellStart"/>
+      <w:r>
+        <w:t>spawn_</w:t>
+      </w:r>
+      <w:proofErr w:type="gramStart"/>
+      <w:r>
+        <w:t>mob</w:t>
+      </w:r>
+      <w:proofErr w:type="spellEnd"/>
+      <w:r>
+        <w:t>(</w:t>
+      </w:r>
+      <w:proofErr w:type="gramEnd"/>
+      <w:r>
+        <w:t>) function a string key that does not exist in the current game documentation (e.g. "</w:t>
+      </w:r>
+      <w:proofErr w:type="spellStart"/>
+      <w:r>
+        <w:t>Easter_</w:t>
+      </w:r>
+      <w:r>
+        <w:t>Rowdy_Rabbit</w:t>
+      </w:r>
+      <w:proofErr w:type="spellEnd"/>
+      <w:r>
+        <w:t>").</w:t>
+      </w:r>
+    </w:p>
+    <w:p>
+      <w:pPr>
+        <w:numPr>
+          <w:ilvl w:val="0"/>
+          <w:numId w:val="16"/>
+        </w:numPr>
+      </w:pPr>
+      <w:r>
+        <w:lastRenderedPageBreak/>
+        <w:t>Pass Criteria: The system must successfully create a new bucket and track this entity without throwing an exception and without requiring a recompile of the Mob</w:t>
+      </w:r>
+      <w:r>
+        <w:t>-</w:t>
+      </w:r>
+      <w:r>
+        <w:t>Spawn</w:t>
+      </w:r>
+      <w:r>
+        <w:t xml:space="preserve"> </w:t>
+      </w:r>
+      <w:r>
+        <w:t xml:space="preserve">Manager class. This confirms that </w:t>
+      </w:r>
+      <w:r>
+        <w:t xml:space="preserve">game-developers </w:t>
+      </w:r>
+      <w:r>
+        <w:t xml:space="preserve">can add new content simply by changing </w:t>
+      </w:r>
+      <w:r>
+        <w:t>some lines</w:t>
+      </w:r>
+      <w:r>
+        <w:t xml:space="preserve"> in the </w:t>
+      </w:r>
+      <w:r>
+        <w:t>program</w:t>
+      </w:r>
+      <w:r>
+        <w:t>.</w:t>
+      </w:r>
     </w:p>
     <w:p/>
     <w:p>
@@ -1752,12 +2295,241 @@
       </w:r>
     </w:p>
     <w:p>
+      <w:r>
+        <w:t>The Mob-Spawn Manager successfully prioritizes efficiency and extensibility. By employing a Hash</w:t>
+      </w:r>
+      <w:r>
+        <w:t xml:space="preserve"> </w:t>
+      </w:r>
+      <w:r>
+        <w:t>Table, the system ensures performance during heavy-load gameplay moments, such as the "Golden Rowdy Raider" ultra-boss fight, preventing the lag associated with linear searches. The primary trade-off accepted was higher memory overhead (unused buckets) in exchange for speed. Future iterations would address the "5-Day" campaign structure by implementing Serialization to save/load progress.</w:t>
+      </w:r>
+    </w:p>
+    <w:p/>
+    <w:p>
+      <w:r>
+        <w:t xml:space="preserve">- </w:t>
+      </w:r>
+      <w:r>
+        <w:t>Abstraction: The Mob</w:t>
+      </w:r>
+      <w:r>
+        <w:t>-</w:t>
+      </w:r>
+      <w:r>
+        <w:t>Spawn</w:t>
+      </w:r>
+      <w:r>
+        <w:t xml:space="preserve"> </w:t>
+      </w:r>
+      <w:r>
+        <w:t xml:space="preserve">Manager presents a simple, high-level interface (e.g. </w:t>
+      </w:r>
       <w:proofErr w:type="spellStart"/>
       <w:r>
-        <w:t>asdasd</w:t>
+        <w:t>spawn_mob</w:t>
       </w:r>
       <w:proofErr w:type="spellEnd"/>
-    </w:p>
+      <w:r>
+        <w:t xml:space="preserve">, </w:t>
+      </w:r>
+      <w:proofErr w:type="spellStart"/>
+      <w:r>
+        <w:t>trigger_escape</w:t>
+      </w:r>
+      <w:proofErr w:type="spellEnd"/>
+      <w:r>
+        <w:t xml:space="preserve">) to the Game Director. The </w:t>
+      </w:r>
+      <w:r>
+        <w:t>driver</w:t>
+      </w:r>
+      <w:r>
+        <w:t xml:space="preserve"> sends </w:t>
+      </w:r>
+      <w:r>
+        <w:t>orders</w:t>
+      </w:r>
+      <w:r>
+        <w:t xml:space="preserve"> without needing to understand the </w:t>
+      </w:r>
+      <w:r>
+        <w:t>hidden</w:t>
+      </w:r>
+      <w:r>
+        <w:t xml:space="preserve"> </w:t>
+      </w:r>
+      <w:r>
+        <w:t>math</w:t>
+      </w:r>
+      <w:r>
+        <w:t xml:space="preserve"> or memory management.</w:t>
+      </w:r>
+    </w:p>
+    <w:p>
+      <w:r>
+        <w:t xml:space="preserve">- </w:t>
+      </w:r>
+      <w:r>
+        <w:t xml:space="preserve">Encapsulation: By marking data members like </w:t>
+      </w:r>
+      <w:proofErr w:type="spellStart"/>
+      <w:r>
+        <w:t>escape_charges</w:t>
+      </w:r>
+      <w:proofErr w:type="spellEnd"/>
+      <w:r>
+        <w:t xml:space="preserve"> and </w:t>
+      </w:r>
+      <w:proofErr w:type="spellStart"/>
+      <w:r>
+        <w:t>spawnTable</w:t>
+      </w:r>
+      <w:proofErr w:type="spellEnd"/>
+      <w:r>
+        <w:t xml:space="preserve"> as private, the design enforces </w:t>
+      </w:r>
+      <w:r>
+        <w:t>safety restrictions</w:t>
+      </w:r>
+      <w:r>
+        <w:t xml:space="preserve">. External </w:t>
+      </w:r>
+      <w:r>
+        <w:t xml:space="preserve">areas </w:t>
+      </w:r>
+      <w:r>
+        <w:t xml:space="preserve">cannot accidentally corrupt the memory or set </w:t>
+      </w:r>
+      <w:r>
+        <w:t xml:space="preserve">bad </w:t>
+      </w:r>
+      <w:r>
+        <w:t>values</w:t>
+      </w:r>
+      <w:r>
+        <w:t>.</w:t>
+      </w:r>
+    </w:p>
+    <w:p>
+      <w:r>
+        <w:t xml:space="preserve">- </w:t>
+      </w:r>
+      <w:r>
+        <w:t xml:space="preserve">Composition: </w:t>
+      </w:r>
+      <w:r>
+        <w:t>T</w:t>
+      </w:r>
+      <w:r>
+        <w:t>he Manager utilizes composition by owning a Hash</w:t>
+      </w:r>
+      <w:r>
+        <w:t xml:space="preserve"> </w:t>
+      </w:r>
+      <w:r>
+        <w:t xml:space="preserve">Table. This allows the class to </w:t>
+      </w:r>
+      <w:r>
+        <w:t>enforce on</w:t>
+      </w:r>
+      <w:r>
+        <w:t xml:space="preserve"> the data structure specific rules</w:t>
+      </w:r>
+      <w:r>
+        <w:t xml:space="preserve"> </w:t>
+      </w:r>
+      <w:r>
+        <w:t xml:space="preserve">such as blocking escape attempts </w:t>
+      </w:r>
+      <w:r>
+        <w:t>when necessary.</w:t>
+      </w:r>
+    </w:p>
+    <w:p/>
+    <w:p>
+      <w:pPr>
+        <w:rPr>
+          <w:sz w:val="32"/>
+          <w:szCs w:val="32"/>
+        </w:rPr>
+      </w:pPr>
+      <w:r>
+        <w:rPr>
+          <w:sz w:val="32"/>
+          <w:szCs w:val="32"/>
+        </w:rPr>
+        <w:t>References</w:t>
+      </w:r>
+    </w:p>
+    <w:p>
+      <w:r>
+        <w:t xml:space="preserve">[1] </w:t>
+      </w:r>
+      <w:proofErr w:type="spellStart"/>
+      <w:r>
+        <w:t>CppReference</w:t>
+      </w:r>
+      <w:proofErr w:type="spellEnd"/>
+      <w:r>
+        <w:t>, "</w:t>
+      </w:r>
+      <w:proofErr w:type="gramStart"/>
+      <w:r>
+        <w:t>std::</w:t>
+      </w:r>
+      <w:proofErr w:type="spellStart"/>
+      <w:proofErr w:type="gramEnd"/>
+      <w:r>
+        <w:t>unordered_map</w:t>
+      </w:r>
+      <w:proofErr w:type="spellEnd"/>
+      <w:r>
+        <w:t xml:space="preserve">," cppreference.com, 2023. [Online]. Available: </w:t>
+      </w:r>
+      <w:hyperlink r:id="rId5" w:tgtFrame="_blank" w:history="1">
+        <w:r>
+          <w:rPr>
+            <w:rStyle w:val="Hyperlink"/>
+          </w:rPr>
+          <w:t>https://en.cppreference.com/w/cpp/container/unordered_map</w:t>
+        </w:r>
+      </w:hyperlink>
+      <w:r>
+        <w:t>.</w:t>
+      </w:r>
+    </w:p>
+    <w:p>
+      <w:r>
+        <w:t xml:space="preserve">[2] T. H. </w:t>
+      </w:r>
+      <w:proofErr w:type="spellStart"/>
+      <w:r>
+        <w:t>Cormen</w:t>
+      </w:r>
+      <w:proofErr w:type="spellEnd"/>
+      <w:r>
+        <w:t xml:space="preserve">, C. E. </w:t>
+      </w:r>
+      <w:proofErr w:type="spellStart"/>
+      <w:r>
+        <w:t>Leiserson</w:t>
+      </w:r>
+      <w:proofErr w:type="spellEnd"/>
+      <w:r>
+        <w:t xml:space="preserve">, R. L. Rivest, and C. Stein, Introduction to Algorithms, 4th ed. Cambridge, MA: MIT Press, 2022, </w:t>
+      </w:r>
+      <w:proofErr w:type="spellStart"/>
+      <w:r>
+        <w:t>ch.</w:t>
+      </w:r>
+      <w:proofErr w:type="spellEnd"/>
+      <w:r>
+        <w:t xml:space="preserve"> 11.</w:t>
+      </w:r>
+    </w:p>
+    <w:p/>
+    <w:p/>
     <w:sectPr>
       <w:pgSz w:w="12240" w:h="15840"/>
       <w:pgMar w:top="1440" w:right="1440" w:bottom="1440" w:left="1440" w:header="720" w:footer="720" w:gutter="0"/>
@@ -1771,6 +2543,155 @@
 <file path=word/numbering.xml><?xml version="1.0" encoding="utf-8"?>
 <w:numbering xmlns:wpc="http://schemas.microsoft.com/office/word/2010/wordprocessingCanvas" xmlns:cx="http://schemas.microsoft.com/office/drawing/2014/chartex" xmlns:cx1="http://schemas.microsoft.com/office/drawing/2015/9/8/chartex" xmlns:cx2="http://schemas.microsoft.com/office/drawing/2015/10/21/chartex" xmlns:cx3="http://schemas.microsoft.com/office/drawing/2016/5/9/chartex" xmlns:cx4="http://schemas.microsoft.com/office/drawing/2016/5/10/chartex" xmlns:cx5="http://schemas.microsoft.com/office/drawing/2016/5/11/chartex" xmlns:cx6="http://schemas.microsoft.com/office/drawing/2016/5/12/chartex" xmlns:cx7="http://schemas.microsoft.com/office/drawing/2016/5/13/chartex" xmlns:cx8="http://schemas.microsoft.com/office/drawing/2016/5/14/chartex" xmlns:mc="http://schemas.openxmlformats.org/markup-compatibility/2006" xmlns:aink="http://schemas.microsoft.com/office/drawing/2016/ink" xmlns:am3d="http://schemas.microsoft.com/office/drawing/2017/model3d" xmlns:o="urn:schemas-microsoft-com:office:office" xmlns:oel="http://schemas.microsoft.com/office/2019/extlst" xmlns:r="http://schemas.openxmlformats.org/officeDocument/2006/relationships" xmlns:m="http://schemas.openxmlformats.org/officeDocument/2006/math" xmlns:v="urn:schemas-microsoft-com:vml" xmlns:wp14="http://schemas.microsoft.com/office/word/2010/wordprocessingDrawing" xmlns:wp="http://schemas.openxmlformats.org/drawingml/2006/wordprocessingDrawing" xmlns:w10="urn:schemas-microsoft-com:office:word" xmlns:w="http://schemas.openxmlformats.org/wordprocessingml/2006/main" xmlns:w14="http://schemas.microsoft.com/office/word/2010/wordml" xmlns:w15="http://schemas.microsoft.com/office/word/2012/wordml" xmlns:w16cex="http://schemas.microsoft.com/office/word/2018/wordml/cex" xmlns:w16cid="http://schemas.microsoft.com/office/word/2016/wordml/cid" xmlns:w16="http://schemas.microsoft.com/office/word/2018/wordml" xmlns:w16du="http://schemas.microsoft.com/office/word/2023/wordml/word16du" xmlns:w16sdtdh="http://schemas.microsoft.com/office/word/2020/wordml/sdtdatahash" xmlns:w16sdtfl="http://schemas.microsoft.com/office/word/2024/wordml/sdtformatlock" xmlns:w16se="http://schemas.microsoft.com/office/word/2015/wordml/symex" xmlns:wpg="http://schemas.microsoft.com/office/word/2010/wordprocessingGroup" xmlns:wpi="http://schemas.microsoft.com/office/word/2010/wordprocessingInk" xmlns:wne="http://schemas.microsoft.com/office/word/2006/wordml" xmlns:wps="http://schemas.microsoft.com/office/word/2010/wordprocessingShape" mc:Ignorable="w14 w15 w16se w16cid w16 w16cex w16sdtdh w16sdtfl w16du wp14">
   <w:abstractNum w:abstractNumId="0" w15:restartNumberingAfterBreak="0">
+    <w:nsid w:val="0CD02EC1"/>
+    <w:multiLevelType w:val="multilevel"/>
+    <w:tmpl w:val="A260E1B6"/>
+    <w:lvl w:ilvl="0">
+      <w:start w:val="1"/>
+      <w:numFmt w:val="bullet"/>
+      <w:lvlText w:val=""/>
+      <w:lvlJc w:val="left"/>
+      <w:pPr>
+        <w:tabs>
+          <w:tab w:val="num" w:pos="720"/>
+        </w:tabs>
+        <w:ind w:left="720" w:hanging="360"/>
+      </w:pPr>
+      <w:rPr>
+        <w:rFonts w:ascii="Symbol" w:hAnsi="Symbol" w:hint="default"/>
+        <w:sz w:val="20"/>
+      </w:rPr>
+    </w:lvl>
+    <w:lvl w:ilvl="1" w:tentative="1">
+      <w:start w:val="1"/>
+      <w:numFmt w:val="bullet"/>
+      <w:lvlText w:val="o"/>
+      <w:lvlJc w:val="left"/>
+      <w:pPr>
+        <w:tabs>
+          <w:tab w:val="num" w:pos="1440"/>
+        </w:tabs>
+        <w:ind w:left="1440" w:hanging="360"/>
+      </w:pPr>
+      <w:rPr>
+        <w:rFonts w:ascii="Courier New" w:hAnsi="Courier New" w:hint="default"/>
+        <w:sz w:val="20"/>
+      </w:rPr>
+    </w:lvl>
+    <w:lvl w:ilvl="2" w:tentative="1">
+      <w:start w:val="1"/>
+      <w:numFmt w:val="bullet"/>
+      <w:lvlText w:val=""/>
+      <w:lvlJc w:val="left"/>
+      <w:pPr>
+        <w:tabs>
+          <w:tab w:val="num" w:pos="2160"/>
+        </w:tabs>
+        <w:ind w:left="2160" w:hanging="360"/>
+      </w:pPr>
+      <w:rPr>
+        <w:rFonts w:ascii="Wingdings" w:hAnsi="Wingdings" w:hint="default"/>
+        <w:sz w:val="20"/>
+      </w:rPr>
+    </w:lvl>
+    <w:lvl w:ilvl="3" w:tentative="1">
+      <w:start w:val="1"/>
+      <w:numFmt w:val="bullet"/>
+      <w:lvlText w:val=""/>
+      <w:lvlJc w:val="left"/>
+      <w:pPr>
+        <w:tabs>
+          <w:tab w:val="num" w:pos="2880"/>
+        </w:tabs>
+        <w:ind w:left="2880" w:hanging="360"/>
+      </w:pPr>
+      <w:rPr>
+        <w:rFonts w:ascii="Wingdings" w:hAnsi="Wingdings" w:hint="default"/>
+        <w:sz w:val="20"/>
+      </w:rPr>
+    </w:lvl>
+    <w:lvl w:ilvl="4" w:tentative="1">
+      <w:start w:val="1"/>
+      <w:numFmt w:val="bullet"/>
+      <w:lvlText w:val=""/>
+      <w:lvlJc w:val="left"/>
+      <w:pPr>
+        <w:tabs>
+          <w:tab w:val="num" w:pos="3600"/>
+        </w:tabs>
+        <w:ind w:left="3600" w:hanging="360"/>
+      </w:pPr>
+      <w:rPr>
+        <w:rFonts w:ascii="Wingdings" w:hAnsi="Wingdings" w:hint="default"/>
+        <w:sz w:val="20"/>
+      </w:rPr>
+    </w:lvl>
+    <w:lvl w:ilvl="5" w:tentative="1">
+      <w:start w:val="1"/>
+      <w:numFmt w:val="bullet"/>
+      <w:lvlText w:val=""/>
+      <w:lvlJc w:val="left"/>
+      <w:pPr>
+        <w:tabs>
+          <w:tab w:val="num" w:pos="4320"/>
+        </w:tabs>
+        <w:ind w:left="4320" w:hanging="360"/>
+      </w:pPr>
+      <w:rPr>
+        <w:rFonts w:ascii="Wingdings" w:hAnsi="Wingdings" w:hint="default"/>
+        <w:sz w:val="20"/>
+      </w:rPr>
+    </w:lvl>
+    <w:lvl w:ilvl="6" w:tentative="1">
+      <w:start w:val="1"/>
+      <w:numFmt w:val="bullet"/>
+      <w:lvlText w:val=""/>
+      <w:lvlJc w:val="left"/>
+      <w:pPr>
+        <w:tabs>
+          <w:tab w:val="num" w:pos="5040"/>
+        </w:tabs>
+        <w:ind w:left="5040" w:hanging="360"/>
+      </w:pPr>
+      <w:rPr>
+        <w:rFonts w:ascii="Wingdings" w:hAnsi="Wingdings" w:hint="default"/>
+        <w:sz w:val="20"/>
+      </w:rPr>
+    </w:lvl>
+    <w:lvl w:ilvl="7" w:tentative="1">
+      <w:start w:val="1"/>
+      <w:numFmt w:val="bullet"/>
+      <w:lvlText w:val=""/>
+      <w:lvlJc w:val="left"/>
+      <w:pPr>
+        <w:tabs>
+          <w:tab w:val="num" w:pos="5760"/>
+        </w:tabs>
+        <w:ind w:left="5760" w:hanging="360"/>
+      </w:pPr>
+      <w:rPr>
+        <w:rFonts w:ascii="Wingdings" w:hAnsi="Wingdings" w:hint="default"/>
+        <w:sz w:val="20"/>
+      </w:rPr>
+    </w:lvl>
+    <w:lvl w:ilvl="8" w:tentative="1">
+      <w:start w:val="1"/>
+      <w:numFmt w:val="bullet"/>
+      <w:lvlText w:val=""/>
+      <w:lvlJc w:val="left"/>
+      <w:pPr>
+        <w:tabs>
+          <w:tab w:val="num" w:pos="6480"/>
+        </w:tabs>
+        <w:ind w:left="6480" w:hanging="360"/>
+      </w:pPr>
+      <w:rPr>
+        <w:rFonts w:ascii="Wingdings" w:hAnsi="Wingdings" w:hint="default"/>
+        <w:sz w:val="20"/>
+      </w:rPr>
+    </w:lvl>
+  </w:abstractNum>
+  <w:abstractNum w:abstractNumId="1" w15:restartNumberingAfterBreak="0">
     <w:nsid w:val="197C56E0"/>
     <w:multiLevelType w:val="multilevel"/>
     <w:tmpl w:val="0CC67F40"/>
@@ -1919,7 +2840,7 @@
       </w:rPr>
     </w:lvl>
   </w:abstractNum>
-  <w:abstractNum w:abstractNumId="1" w15:restartNumberingAfterBreak="0">
+  <w:abstractNum w:abstractNumId="2" w15:restartNumberingAfterBreak="0">
     <w:nsid w:val="20E953E1"/>
     <w:multiLevelType w:val="multilevel"/>
     <w:tmpl w:val="51F470E6"/>
@@ -2068,7 +2989,7 @@
       </w:rPr>
     </w:lvl>
   </w:abstractNum>
-  <w:abstractNum w:abstractNumId="2" w15:restartNumberingAfterBreak="0">
+  <w:abstractNum w:abstractNumId="3" w15:restartNumberingAfterBreak="0">
     <w:nsid w:val="229431F6"/>
     <w:multiLevelType w:val="hybridMultilevel"/>
     <w:tmpl w:val="3BDE20C6"/>
@@ -2157,7 +3078,7 @@
       </w:pPr>
     </w:lvl>
   </w:abstractNum>
-  <w:abstractNum w:abstractNumId="3" w15:restartNumberingAfterBreak="0">
+  <w:abstractNum w:abstractNumId="4" w15:restartNumberingAfterBreak="0">
     <w:nsid w:val="2BFD454F"/>
     <w:multiLevelType w:val="multilevel"/>
     <w:tmpl w:val="47888386"/>
@@ -2302,7 +3223,156 @@
       </w:rPr>
     </w:lvl>
   </w:abstractNum>
-  <w:abstractNum w:abstractNumId="4" w15:restartNumberingAfterBreak="0">
+  <w:abstractNum w:abstractNumId="5" w15:restartNumberingAfterBreak="0">
+    <w:nsid w:val="31E56C02"/>
+    <w:multiLevelType w:val="multilevel"/>
+    <w:tmpl w:val="D3D2D5AE"/>
+    <w:lvl w:ilvl="0">
+      <w:start w:val="1"/>
+      <w:numFmt w:val="bullet"/>
+      <w:lvlText w:val=""/>
+      <w:lvlJc w:val="left"/>
+      <w:pPr>
+        <w:tabs>
+          <w:tab w:val="num" w:pos="720"/>
+        </w:tabs>
+        <w:ind w:left="720" w:hanging="360"/>
+      </w:pPr>
+      <w:rPr>
+        <w:rFonts w:ascii="Symbol" w:hAnsi="Symbol" w:hint="default"/>
+        <w:sz w:val="20"/>
+      </w:rPr>
+    </w:lvl>
+    <w:lvl w:ilvl="1" w:tentative="1">
+      <w:start w:val="1"/>
+      <w:numFmt w:val="bullet"/>
+      <w:lvlText w:val="o"/>
+      <w:lvlJc w:val="left"/>
+      <w:pPr>
+        <w:tabs>
+          <w:tab w:val="num" w:pos="1440"/>
+        </w:tabs>
+        <w:ind w:left="1440" w:hanging="360"/>
+      </w:pPr>
+      <w:rPr>
+        <w:rFonts w:ascii="Courier New" w:hAnsi="Courier New" w:hint="default"/>
+        <w:sz w:val="20"/>
+      </w:rPr>
+    </w:lvl>
+    <w:lvl w:ilvl="2" w:tentative="1">
+      <w:start w:val="1"/>
+      <w:numFmt w:val="bullet"/>
+      <w:lvlText w:val=""/>
+      <w:lvlJc w:val="left"/>
+      <w:pPr>
+        <w:tabs>
+          <w:tab w:val="num" w:pos="2160"/>
+        </w:tabs>
+        <w:ind w:left="2160" w:hanging="360"/>
+      </w:pPr>
+      <w:rPr>
+        <w:rFonts w:ascii="Wingdings" w:hAnsi="Wingdings" w:hint="default"/>
+        <w:sz w:val="20"/>
+      </w:rPr>
+    </w:lvl>
+    <w:lvl w:ilvl="3" w:tentative="1">
+      <w:start w:val="1"/>
+      <w:numFmt w:val="bullet"/>
+      <w:lvlText w:val=""/>
+      <w:lvlJc w:val="left"/>
+      <w:pPr>
+        <w:tabs>
+          <w:tab w:val="num" w:pos="2880"/>
+        </w:tabs>
+        <w:ind w:left="2880" w:hanging="360"/>
+      </w:pPr>
+      <w:rPr>
+        <w:rFonts w:ascii="Wingdings" w:hAnsi="Wingdings" w:hint="default"/>
+        <w:sz w:val="20"/>
+      </w:rPr>
+    </w:lvl>
+    <w:lvl w:ilvl="4" w:tentative="1">
+      <w:start w:val="1"/>
+      <w:numFmt w:val="bullet"/>
+      <w:lvlText w:val=""/>
+      <w:lvlJc w:val="left"/>
+      <w:pPr>
+        <w:tabs>
+          <w:tab w:val="num" w:pos="3600"/>
+        </w:tabs>
+        <w:ind w:left="3600" w:hanging="360"/>
+      </w:pPr>
+      <w:rPr>
+        <w:rFonts w:ascii="Wingdings" w:hAnsi="Wingdings" w:hint="default"/>
+        <w:sz w:val="20"/>
+      </w:rPr>
+    </w:lvl>
+    <w:lvl w:ilvl="5" w:tentative="1">
+      <w:start w:val="1"/>
+      <w:numFmt w:val="bullet"/>
+      <w:lvlText w:val=""/>
+      <w:lvlJc w:val="left"/>
+      <w:pPr>
+        <w:tabs>
+          <w:tab w:val="num" w:pos="4320"/>
+        </w:tabs>
+        <w:ind w:left="4320" w:hanging="360"/>
+      </w:pPr>
+      <w:rPr>
+        <w:rFonts w:ascii="Wingdings" w:hAnsi="Wingdings" w:hint="default"/>
+        <w:sz w:val="20"/>
+      </w:rPr>
+    </w:lvl>
+    <w:lvl w:ilvl="6" w:tentative="1">
+      <w:start w:val="1"/>
+      <w:numFmt w:val="bullet"/>
+      <w:lvlText w:val=""/>
+      <w:lvlJc w:val="left"/>
+      <w:pPr>
+        <w:tabs>
+          <w:tab w:val="num" w:pos="5040"/>
+        </w:tabs>
+        <w:ind w:left="5040" w:hanging="360"/>
+      </w:pPr>
+      <w:rPr>
+        <w:rFonts w:ascii="Wingdings" w:hAnsi="Wingdings" w:hint="default"/>
+        <w:sz w:val="20"/>
+      </w:rPr>
+    </w:lvl>
+    <w:lvl w:ilvl="7" w:tentative="1">
+      <w:start w:val="1"/>
+      <w:numFmt w:val="bullet"/>
+      <w:lvlText w:val=""/>
+      <w:lvlJc w:val="left"/>
+      <w:pPr>
+        <w:tabs>
+          <w:tab w:val="num" w:pos="5760"/>
+        </w:tabs>
+        <w:ind w:left="5760" w:hanging="360"/>
+      </w:pPr>
+      <w:rPr>
+        <w:rFonts w:ascii="Wingdings" w:hAnsi="Wingdings" w:hint="default"/>
+        <w:sz w:val="20"/>
+      </w:rPr>
+    </w:lvl>
+    <w:lvl w:ilvl="8" w:tentative="1">
+      <w:start w:val="1"/>
+      <w:numFmt w:val="bullet"/>
+      <w:lvlText w:val=""/>
+      <w:lvlJc w:val="left"/>
+      <w:pPr>
+        <w:tabs>
+          <w:tab w:val="num" w:pos="6480"/>
+        </w:tabs>
+        <w:ind w:left="6480" w:hanging="360"/>
+      </w:pPr>
+      <w:rPr>
+        <w:rFonts w:ascii="Wingdings" w:hAnsi="Wingdings" w:hint="default"/>
+        <w:sz w:val="20"/>
+      </w:rPr>
+    </w:lvl>
+  </w:abstractNum>
+  <w:abstractNum w:abstractNumId="6" w15:restartNumberingAfterBreak="0">
     <w:nsid w:val="36B918BE"/>
     <w:multiLevelType w:val="hybridMultilevel"/>
     <w:tmpl w:val="4F5E23D6"/>
@@ -2391,7 +3461,7 @@
       </w:pPr>
     </w:lvl>
   </w:abstractNum>
-  <w:abstractNum w:abstractNumId="5" w15:restartNumberingAfterBreak="0">
+  <w:abstractNum w:abstractNumId="7" w15:restartNumberingAfterBreak="0">
     <w:nsid w:val="38FC59D1"/>
     <w:multiLevelType w:val="multilevel"/>
     <w:tmpl w:val="04162878"/>
@@ -2540,7 +3610,7 @@
       </w:rPr>
     </w:lvl>
   </w:abstractNum>
-  <w:abstractNum w:abstractNumId="6" w15:restartNumberingAfterBreak="0">
+  <w:abstractNum w:abstractNumId="8" w15:restartNumberingAfterBreak="0">
     <w:nsid w:val="45ED4E65"/>
     <w:multiLevelType w:val="multilevel"/>
     <w:tmpl w:val="5FE440EC"/>
@@ -2689,7 +3759,7 @@
       </w:rPr>
     </w:lvl>
   </w:abstractNum>
-  <w:abstractNum w:abstractNumId="7" w15:restartNumberingAfterBreak="0">
+  <w:abstractNum w:abstractNumId="9" w15:restartNumberingAfterBreak="0">
     <w:nsid w:val="4CBA48DA"/>
     <w:multiLevelType w:val="hybridMultilevel"/>
     <w:tmpl w:val="E02212D2"/>
@@ -2778,7 +3848,156 @@
       </w:pPr>
     </w:lvl>
   </w:abstractNum>
-  <w:abstractNum w:abstractNumId="8" w15:restartNumberingAfterBreak="0">
+  <w:abstractNum w:abstractNumId="10" w15:restartNumberingAfterBreak="0">
+    <w:nsid w:val="50FD50CE"/>
+    <w:multiLevelType w:val="multilevel"/>
+    <w:tmpl w:val="70D63C96"/>
+    <w:lvl w:ilvl="0">
+      <w:start w:val="1"/>
+      <w:numFmt w:val="bullet"/>
+      <w:lvlText w:val=""/>
+      <w:lvlJc w:val="left"/>
+      <w:pPr>
+        <w:tabs>
+          <w:tab w:val="num" w:pos="720"/>
+        </w:tabs>
+        <w:ind w:left="720" w:hanging="360"/>
+      </w:pPr>
+      <w:rPr>
+        <w:rFonts w:ascii="Symbol" w:hAnsi="Symbol" w:hint="default"/>
+        <w:sz w:val="20"/>
+      </w:rPr>
+    </w:lvl>
+    <w:lvl w:ilvl="1" w:tentative="1">
+      <w:start w:val="1"/>
+      <w:numFmt w:val="bullet"/>
+      <w:lvlText w:val="o"/>
+      <w:lvlJc w:val="left"/>
+      <w:pPr>
+        <w:tabs>
+          <w:tab w:val="num" w:pos="1440"/>
+        </w:tabs>
+        <w:ind w:left="1440" w:hanging="360"/>
+      </w:pPr>
+      <w:rPr>
+        <w:rFonts w:ascii="Courier New" w:hAnsi="Courier New" w:hint="default"/>
+        <w:sz w:val="20"/>
+      </w:rPr>
+    </w:lvl>
+    <w:lvl w:ilvl="2" w:tentative="1">
+      <w:start w:val="1"/>
+      <w:numFmt w:val="bullet"/>
+      <w:lvlText w:val=""/>
+      <w:lvlJc w:val="left"/>
+      <w:pPr>
+        <w:tabs>
+          <w:tab w:val="num" w:pos="2160"/>
+        </w:tabs>
+        <w:ind w:left="2160" w:hanging="360"/>
+      </w:pPr>
+      <w:rPr>
+        <w:rFonts w:ascii="Wingdings" w:hAnsi="Wingdings" w:hint="default"/>
+        <w:sz w:val="20"/>
+      </w:rPr>
+    </w:lvl>
+    <w:lvl w:ilvl="3" w:tentative="1">
+      <w:start w:val="1"/>
+      <w:numFmt w:val="bullet"/>
+      <w:lvlText w:val=""/>
+      <w:lvlJc w:val="left"/>
+      <w:pPr>
+        <w:tabs>
+          <w:tab w:val="num" w:pos="2880"/>
+        </w:tabs>
+        <w:ind w:left="2880" w:hanging="360"/>
+      </w:pPr>
+      <w:rPr>
+        <w:rFonts w:ascii="Wingdings" w:hAnsi="Wingdings" w:hint="default"/>
+        <w:sz w:val="20"/>
+      </w:rPr>
+    </w:lvl>
+    <w:lvl w:ilvl="4" w:tentative="1">
+      <w:start w:val="1"/>
+      <w:numFmt w:val="bullet"/>
+      <w:lvlText w:val=""/>
+      <w:lvlJc w:val="left"/>
+      <w:pPr>
+        <w:tabs>
+          <w:tab w:val="num" w:pos="3600"/>
+        </w:tabs>
+        <w:ind w:left="3600" w:hanging="360"/>
+      </w:pPr>
+      <w:rPr>
+        <w:rFonts w:ascii="Wingdings" w:hAnsi="Wingdings" w:hint="default"/>
+        <w:sz w:val="20"/>
+      </w:rPr>
+    </w:lvl>
+    <w:lvl w:ilvl="5" w:tentative="1">
+      <w:start w:val="1"/>
+      <w:numFmt w:val="bullet"/>
+      <w:lvlText w:val=""/>
+      <w:lvlJc w:val="left"/>
+      <w:pPr>
+        <w:tabs>
+          <w:tab w:val="num" w:pos="4320"/>
+        </w:tabs>
+        <w:ind w:left="4320" w:hanging="360"/>
+      </w:pPr>
+      <w:rPr>
+        <w:rFonts w:ascii="Wingdings" w:hAnsi="Wingdings" w:hint="default"/>
+        <w:sz w:val="20"/>
+      </w:rPr>
+    </w:lvl>
+    <w:lvl w:ilvl="6" w:tentative="1">
+      <w:start w:val="1"/>
+      <w:numFmt w:val="bullet"/>
+      <w:lvlText w:val=""/>
+      <w:lvlJc w:val="left"/>
+      <w:pPr>
+        <w:tabs>
+          <w:tab w:val="num" w:pos="5040"/>
+        </w:tabs>
+        <w:ind w:left="5040" w:hanging="360"/>
+      </w:pPr>
+      <w:rPr>
+        <w:rFonts w:ascii="Wingdings" w:hAnsi="Wingdings" w:hint="default"/>
+        <w:sz w:val="20"/>
+      </w:rPr>
+    </w:lvl>
+    <w:lvl w:ilvl="7" w:tentative="1">
+      <w:start w:val="1"/>
+      <w:numFmt w:val="bullet"/>
+      <w:lvlText w:val=""/>
+      <w:lvlJc w:val="left"/>
+      <w:pPr>
+        <w:tabs>
+          <w:tab w:val="num" w:pos="5760"/>
+        </w:tabs>
+        <w:ind w:left="5760" w:hanging="360"/>
+      </w:pPr>
+      <w:rPr>
+        <w:rFonts w:ascii="Wingdings" w:hAnsi="Wingdings" w:hint="default"/>
+        <w:sz w:val="20"/>
+      </w:rPr>
+    </w:lvl>
+    <w:lvl w:ilvl="8" w:tentative="1">
+      <w:start w:val="1"/>
+      <w:numFmt w:val="bullet"/>
+      <w:lvlText w:val=""/>
+      <w:lvlJc w:val="left"/>
+      <w:pPr>
+        <w:tabs>
+          <w:tab w:val="num" w:pos="6480"/>
+        </w:tabs>
+        <w:ind w:left="6480" w:hanging="360"/>
+      </w:pPr>
+      <w:rPr>
+        <w:rFonts w:ascii="Wingdings" w:hAnsi="Wingdings" w:hint="default"/>
+        <w:sz w:val="20"/>
+      </w:rPr>
+    </w:lvl>
+  </w:abstractNum>
+  <w:abstractNum w:abstractNumId="11" w15:restartNumberingAfterBreak="0">
     <w:nsid w:val="5B190AD4"/>
     <w:multiLevelType w:val="multilevel"/>
     <w:tmpl w:val="53789392"/>
@@ -2927,7 +4146,7 @@
       </w:rPr>
     </w:lvl>
   </w:abstractNum>
-  <w:abstractNum w:abstractNumId="9" w15:restartNumberingAfterBreak="0">
+  <w:abstractNum w:abstractNumId="12" w15:restartNumberingAfterBreak="0">
     <w:nsid w:val="5BD41B99"/>
     <w:multiLevelType w:val="multilevel"/>
     <w:tmpl w:val="47888386"/>
@@ -3072,7 +4291,7 @@
       </w:rPr>
     </w:lvl>
   </w:abstractNum>
-  <w:abstractNum w:abstractNumId="10" w15:restartNumberingAfterBreak="0">
+  <w:abstractNum w:abstractNumId="13" w15:restartNumberingAfterBreak="0">
     <w:nsid w:val="5F9D5E63"/>
     <w:multiLevelType w:val="multilevel"/>
     <w:tmpl w:val="83062290"/>
@@ -3221,7 +4440,7 @@
       </w:rPr>
     </w:lvl>
   </w:abstractNum>
-  <w:abstractNum w:abstractNumId="11" w15:restartNumberingAfterBreak="0">
+  <w:abstractNum w:abstractNumId="14" w15:restartNumberingAfterBreak="0">
     <w:nsid w:val="6084615F"/>
     <w:multiLevelType w:val="multilevel"/>
     <w:tmpl w:val="77FA30E8"/>
@@ -3370,7 +4589,7 @@
       </w:rPr>
     </w:lvl>
   </w:abstractNum>
-  <w:abstractNum w:abstractNumId="12" w15:restartNumberingAfterBreak="0">
+  <w:abstractNum w:abstractNumId="15" w15:restartNumberingAfterBreak="0">
     <w:nsid w:val="695642F4"/>
     <w:multiLevelType w:val="hybridMultilevel"/>
     <w:tmpl w:val="5158F0EA"/>
@@ -3459,44 +4678,205 @@
       </w:pPr>
     </w:lvl>
   </w:abstractNum>
+  <w:abstractNum w:abstractNumId="16" w15:restartNumberingAfterBreak="0">
+    <w:nsid w:val="75F04546"/>
+    <w:multiLevelType w:val="multilevel"/>
+    <w:tmpl w:val="8774F27A"/>
+    <w:lvl w:ilvl="0">
+      <w:start w:val="1"/>
+      <w:numFmt w:val="bullet"/>
+      <w:lvlText w:val=""/>
+      <w:lvlJc w:val="left"/>
+      <w:pPr>
+        <w:tabs>
+          <w:tab w:val="num" w:pos="720"/>
+        </w:tabs>
+        <w:ind w:left="720" w:hanging="360"/>
+      </w:pPr>
+      <w:rPr>
+        <w:rFonts w:ascii="Symbol" w:hAnsi="Symbol" w:hint="default"/>
+        <w:sz w:val="20"/>
+      </w:rPr>
+    </w:lvl>
+    <w:lvl w:ilvl="1" w:tentative="1">
+      <w:start w:val="1"/>
+      <w:numFmt w:val="bullet"/>
+      <w:lvlText w:val="o"/>
+      <w:lvlJc w:val="left"/>
+      <w:pPr>
+        <w:tabs>
+          <w:tab w:val="num" w:pos="1440"/>
+        </w:tabs>
+        <w:ind w:left="1440" w:hanging="360"/>
+      </w:pPr>
+      <w:rPr>
+        <w:rFonts w:ascii="Courier New" w:hAnsi="Courier New" w:hint="default"/>
+        <w:sz w:val="20"/>
+      </w:rPr>
+    </w:lvl>
+    <w:lvl w:ilvl="2" w:tentative="1">
+      <w:start w:val="1"/>
+      <w:numFmt w:val="bullet"/>
+      <w:lvlText w:val=""/>
+      <w:lvlJc w:val="left"/>
+      <w:pPr>
+        <w:tabs>
+          <w:tab w:val="num" w:pos="2160"/>
+        </w:tabs>
+        <w:ind w:left="2160" w:hanging="360"/>
+      </w:pPr>
+      <w:rPr>
+        <w:rFonts w:ascii="Wingdings" w:hAnsi="Wingdings" w:hint="default"/>
+        <w:sz w:val="20"/>
+      </w:rPr>
+    </w:lvl>
+    <w:lvl w:ilvl="3" w:tentative="1">
+      <w:start w:val="1"/>
+      <w:numFmt w:val="bullet"/>
+      <w:lvlText w:val=""/>
+      <w:lvlJc w:val="left"/>
+      <w:pPr>
+        <w:tabs>
+          <w:tab w:val="num" w:pos="2880"/>
+        </w:tabs>
+        <w:ind w:left="2880" w:hanging="360"/>
+      </w:pPr>
+      <w:rPr>
+        <w:rFonts w:ascii="Wingdings" w:hAnsi="Wingdings" w:hint="default"/>
+        <w:sz w:val="20"/>
+      </w:rPr>
+    </w:lvl>
+    <w:lvl w:ilvl="4" w:tentative="1">
+      <w:start w:val="1"/>
+      <w:numFmt w:val="bullet"/>
+      <w:lvlText w:val=""/>
+      <w:lvlJc w:val="left"/>
+      <w:pPr>
+        <w:tabs>
+          <w:tab w:val="num" w:pos="3600"/>
+        </w:tabs>
+        <w:ind w:left="3600" w:hanging="360"/>
+      </w:pPr>
+      <w:rPr>
+        <w:rFonts w:ascii="Wingdings" w:hAnsi="Wingdings" w:hint="default"/>
+        <w:sz w:val="20"/>
+      </w:rPr>
+    </w:lvl>
+    <w:lvl w:ilvl="5" w:tentative="1">
+      <w:start w:val="1"/>
+      <w:numFmt w:val="bullet"/>
+      <w:lvlText w:val=""/>
+      <w:lvlJc w:val="left"/>
+      <w:pPr>
+        <w:tabs>
+          <w:tab w:val="num" w:pos="4320"/>
+        </w:tabs>
+        <w:ind w:left="4320" w:hanging="360"/>
+      </w:pPr>
+      <w:rPr>
+        <w:rFonts w:ascii="Wingdings" w:hAnsi="Wingdings" w:hint="default"/>
+        <w:sz w:val="20"/>
+      </w:rPr>
+    </w:lvl>
+    <w:lvl w:ilvl="6" w:tentative="1">
+      <w:start w:val="1"/>
+      <w:numFmt w:val="bullet"/>
+      <w:lvlText w:val=""/>
+      <w:lvlJc w:val="left"/>
+      <w:pPr>
+        <w:tabs>
+          <w:tab w:val="num" w:pos="5040"/>
+        </w:tabs>
+        <w:ind w:left="5040" w:hanging="360"/>
+      </w:pPr>
+      <w:rPr>
+        <w:rFonts w:ascii="Wingdings" w:hAnsi="Wingdings" w:hint="default"/>
+        <w:sz w:val="20"/>
+      </w:rPr>
+    </w:lvl>
+    <w:lvl w:ilvl="7" w:tentative="1">
+      <w:start w:val="1"/>
+      <w:numFmt w:val="bullet"/>
+      <w:lvlText w:val=""/>
+      <w:lvlJc w:val="left"/>
+      <w:pPr>
+        <w:tabs>
+          <w:tab w:val="num" w:pos="5760"/>
+        </w:tabs>
+        <w:ind w:left="5760" w:hanging="360"/>
+      </w:pPr>
+      <w:rPr>
+        <w:rFonts w:ascii="Wingdings" w:hAnsi="Wingdings" w:hint="default"/>
+        <w:sz w:val="20"/>
+      </w:rPr>
+    </w:lvl>
+    <w:lvl w:ilvl="8" w:tentative="1">
+      <w:start w:val="1"/>
+      <w:numFmt w:val="bullet"/>
+      <w:lvlText w:val=""/>
+      <w:lvlJc w:val="left"/>
+      <w:pPr>
+        <w:tabs>
+          <w:tab w:val="num" w:pos="6480"/>
+        </w:tabs>
+        <w:ind w:left="6480" w:hanging="360"/>
+      </w:pPr>
+      <w:rPr>
+        <w:rFonts w:ascii="Wingdings" w:hAnsi="Wingdings" w:hint="default"/>
+        <w:sz w:val="20"/>
+      </w:rPr>
+    </w:lvl>
+  </w:abstractNum>
   <w:num w:numId="1" w16cid:durableId="510754304">
+    <w:abstractNumId w:val="15"/>
+  </w:num>
+  <w:num w:numId="2" w16cid:durableId="1494178644">
+    <w:abstractNumId w:val="9"/>
+  </w:num>
+  <w:num w:numId="3" w16cid:durableId="603608540">
+    <w:abstractNumId w:val="6"/>
+  </w:num>
+  <w:num w:numId="4" w16cid:durableId="114639222">
+    <w:abstractNumId w:val="3"/>
+  </w:num>
+  <w:num w:numId="5" w16cid:durableId="1616520379">
+    <w:abstractNumId w:val="14"/>
+  </w:num>
+  <w:num w:numId="6" w16cid:durableId="86274646">
+    <w:abstractNumId w:val="8"/>
+  </w:num>
+  <w:num w:numId="7" w16cid:durableId="252470025">
+    <w:abstractNumId w:val="1"/>
+  </w:num>
+  <w:num w:numId="8" w16cid:durableId="1164470375">
+    <w:abstractNumId w:val="2"/>
+  </w:num>
+  <w:num w:numId="9" w16cid:durableId="1898512900">
+    <w:abstractNumId w:val="11"/>
+  </w:num>
+  <w:num w:numId="10" w16cid:durableId="631402770">
+    <w:abstractNumId w:val="13"/>
+  </w:num>
+  <w:num w:numId="11" w16cid:durableId="395011356">
+    <w:abstractNumId w:val="4"/>
+  </w:num>
+  <w:num w:numId="12" w16cid:durableId="314191406">
     <w:abstractNumId w:val="12"/>
   </w:num>
-  <w:num w:numId="2" w16cid:durableId="1494178644">
+  <w:num w:numId="13" w16cid:durableId="1915123596">
     <w:abstractNumId w:val="7"/>
   </w:num>
-  <w:num w:numId="3" w16cid:durableId="603608540">
-    <w:abstractNumId w:val="4"/>
+  <w:num w:numId="14" w16cid:durableId="2124954422">
+    <w:abstractNumId w:val="5"/>
   </w:num>
-  <w:num w:numId="4" w16cid:durableId="114639222">
-    <w:abstractNumId w:val="2"/>
-  </w:num>
-  <w:num w:numId="5" w16cid:durableId="1616520379">
-    <w:abstractNumId w:val="11"/>
-  </w:num>
-  <w:num w:numId="6" w16cid:durableId="86274646">
-    <w:abstractNumId w:val="6"/>
-  </w:num>
-  <w:num w:numId="7" w16cid:durableId="252470025">
-    <w:abstractNumId w:val="0"/>
-  </w:num>
-  <w:num w:numId="8" w16cid:durableId="1164470375">
-    <w:abstractNumId w:val="1"/>
-  </w:num>
-  <w:num w:numId="9" w16cid:durableId="1898512900">
-    <w:abstractNumId w:val="8"/>
-  </w:num>
-  <w:num w:numId="10" w16cid:durableId="631402770">
+  <w:num w:numId="15" w16cid:durableId="1534348088">
     <w:abstractNumId w:val="10"/>
   </w:num>
-  <w:num w:numId="11" w16cid:durableId="395011356">
-    <w:abstractNumId w:val="3"/>
+  <w:num w:numId="16" w16cid:durableId="2077966544">
+    <w:abstractNumId w:val="16"/>
   </w:num>
-  <w:num w:numId="12" w16cid:durableId="314191406">
-    <w:abstractNumId w:val="9"/>
-  </w:num>
-  <w:num w:numId="13" w16cid:durableId="1915123596">
-    <w:abstractNumId w:val="5"/>
+  <w:num w:numId="17" w16cid:durableId="1071923593">
+    <w:abstractNumId w:val="0"/>
   </w:num>
 </w:numbering>
 </file>
@@ -4436,6 +5816,41 @@
       </w:tblBorders>
     </w:tblPr>
   </w:style>
+  <w:style w:type="character" w:styleId="Hyperlink">
+    <w:name w:val="Hyperlink"/>
+    <w:basedOn w:val="DefaultParagraphFont"/>
+    <w:uiPriority w:val="99"/>
+    <w:unhideWhenUsed/>
+    <w:rsid w:val="00E674CC"/>
+    <w:rPr>
+      <w:color w:val="467886" w:themeColor="hyperlink"/>
+      <w:u w:val="single"/>
+    </w:rPr>
+  </w:style>
+  <w:style w:type="character" w:styleId="UnresolvedMention">
+    <w:name w:val="Unresolved Mention"/>
+    <w:basedOn w:val="DefaultParagraphFont"/>
+    <w:uiPriority w:val="99"/>
+    <w:semiHidden/>
+    <w:unhideWhenUsed/>
+    <w:rsid w:val="00E674CC"/>
+    <w:rPr>
+      <w:color w:val="605E5C"/>
+      <w:shd w:val="clear" w:color="auto" w:fill="E1DFDD"/>
+    </w:rPr>
+  </w:style>
+  <w:style w:type="character" w:styleId="FollowedHyperlink">
+    <w:name w:val="FollowedHyperlink"/>
+    <w:basedOn w:val="DefaultParagraphFont"/>
+    <w:uiPriority w:val="99"/>
+    <w:semiHidden/>
+    <w:unhideWhenUsed/>
+    <w:rsid w:val="004E5C75"/>
+    <w:rPr>
+      <w:color w:val="96607D" w:themeColor="followedHyperlink"/>
+      <w:u w:val="single"/>
+    </w:rPr>
+  </w:style>
 </w:styles>
 </file>
 

</xml_diff>

<commit_message>
MD to PDF - Final Commit
I think I'm good
</commit_message>
<xml_diff>
--- a/B Fox Project 6 draft.docx
+++ b/B Fox Project 6 draft.docx
@@ -230,15 +230,7 @@
         <w:spacing w:line="240" w:lineRule="auto"/>
       </w:pPr>
       <w:r>
-        <w:t xml:space="preserve">Complexity: </w:t>
-      </w:r>
-      <w:proofErr w:type="gramStart"/>
-      <w:r>
-        <w:t>O(</w:t>
-      </w:r>
-      <w:proofErr w:type="gramEnd"/>
-      <w:r>
-        <w:t>1) average.</w:t>
+        <w:t>Complexity: O(1) average.</w:t>
       </w:r>
     </w:p>
     <w:p>
@@ -318,15 +310,7 @@
         <w:spacing w:line="240" w:lineRule="auto"/>
       </w:pPr>
       <w:r>
-        <w:t xml:space="preserve">Complexity: </w:t>
-      </w:r>
-      <w:proofErr w:type="gramStart"/>
-      <w:r>
-        <w:t>O(</w:t>
-      </w:r>
-      <w:proofErr w:type="gramEnd"/>
-      <w:r>
-        <w:t>1) average.</w:t>
+        <w:t>Complexity: O(1) average.</w:t>
       </w:r>
     </w:p>
     <w:p>
@@ -396,15 +380,7 @@
         <w:spacing w:line="240" w:lineRule="auto"/>
       </w:pPr>
       <w:r>
-        <w:t xml:space="preserve">Complexity: </w:t>
-      </w:r>
-      <w:proofErr w:type="gramStart"/>
-      <w:r>
-        <w:t>O(</w:t>
-      </w:r>
-      <w:proofErr w:type="gramEnd"/>
-      <w:r>
-        <w:t>1) average.</w:t>
+        <w:t>Complexity: O(1) average.</w:t>
       </w:r>
     </w:p>
     <w:p>
@@ -526,19 +502,11 @@
       </w:r>
       <w:proofErr w:type="spellStart"/>
       <w:r>
-        <w:t>union_</w:t>
-      </w:r>
-      <w:proofErr w:type="gramStart"/>
-      <w:r>
-        <w:t>with</w:t>
+        <w:t>union_with</w:t>
       </w:r>
       <w:proofErr w:type="spellEnd"/>
       <w:r>
-        <w:t>(</w:t>
-      </w:r>
-      <w:proofErr w:type="gramEnd"/>
-      <w:r>
-        <w:t>)]</w:t>
+        <w:t>()]</w:t>
       </w:r>
     </w:p>
     <w:p>
@@ -623,19 +591,11 @@
       </w:r>
       <w:proofErr w:type="spellStart"/>
       <w:r>
-        <w:t>intersection_</w:t>
-      </w:r>
-      <w:proofErr w:type="gramStart"/>
-      <w:r>
-        <w:t>with</w:t>
+        <w:t>intersection_with</w:t>
       </w:r>
       <w:proofErr w:type="spellEnd"/>
       <w:r>
-        <w:t>(</w:t>
-      </w:r>
-      <w:proofErr w:type="gramEnd"/>
-      <w:r>
-        <w:t>)]</w:t>
+        <w:t>()]</w:t>
       </w:r>
     </w:p>
     <w:p>
@@ -837,19 +797,11 @@
       </w:r>
       <w:proofErr w:type="spellEnd"/>
       <w:r>
-        <w:t xml:space="preserve"> &gt; 0 &amp;</w:t>
-      </w:r>
-      <w:proofErr w:type="gramStart"/>
-      <w:r>
-        <w:t>&amp; !</w:t>
+        <w:t xml:space="preserve"> &gt; 0 &amp;&amp; !</w:t>
       </w:r>
       <w:proofErr w:type="spellStart"/>
       <w:r>
-        <w:t>boss</w:t>
-      </w:r>
-      <w:proofErr w:type="gramEnd"/>
-      <w:r>
-        <w:t>_</w:t>
+        <w:t>boss_</w:t>
       </w:r>
       <w:proofErr w:type="gramStart"/>
       <w:r>
@@ -970,13 +922,77 @@
         <w:t xml:space="preserve">    </w:t>
       </w:r>
       <w:proofErr w:type="spellStart"/>
+      <w:r>
+        <w:t>tunnelEscape</w:t>
+      </w:r>
+      <w:proofErr w:type="spellEnd"/>
+      <w:r>
+        <w:t>(</w:t>
+      </w:r>
       <w:proofErr w:type="gramStart"/>
       <w:r>
+        <w:t>);</w:t>
+      </w:r>
+      <w:proofErr w:type="gramEnd"/>
+    </w:p>
+    <w:p>
+      <w:pPr>
+        <w:spacing w:line="240" w:lineRule="auto"/>
+      </w:pPr>
+      <w:r>
+        <w:t>}</w:t>
+      </w:r>
+    </w:p>
+    <w:p>
+      <w:pPr>
+        <w:spacing w:line="240" w:lineRule="auto"/>
+      </w:pPr>
+      <w:r>
+        <w:t>------------------------------------------------------------------------------------------------------------------</w:t>
+      </w:r>
+    </w:p>
+    <w:p>
+      <w:pPr>
+        <w:spacing w:line="240" w:lineRule="auto"/>
+      </w:pPr>
+      <w:r>
+        <w:t>// on tunnel escape, jump to next round but roll for a rat flood</w:t>
+      </w:r>
+    </w:p>
+    <w:p>
+      <w:pPr>
+        <w:spacing w:line="240" w:lineRule="auto"/>
+      </w:pPr>
+      <w:r>
+        <w:t xml:space="preserve">void </w:t>
+      </w:r>
+      <w:proofErr w:type="spellStart"/>
+      <w:r>
         <w:t>tunnelEscape</w:t>
       </w:r>
       <w:proofErr w:type="spellEnd"/>
       <w:r>
-        <w:t>();</w:t>
+        <w:t>() {</w:t>
+      </w:r>
+    </w:p>
+    <w:p>
+      <w:pPr>
+        <w:spacing w:line="240" w:lineRule="auto"/>
+      </w:pPr>
+      <w:r>
+        <w:t xml:space="preserve">    </w:t>
+      </w:r>
+      <w:proofErr w:type="spellStart"/>
+      <w:r>
+        <w:t>clearHashTable</w:t>
+      </w:r>
+      <w:proofErr w:type="spellEnd"/>
+      <w:r>
+        <w:t>(</w:t>
+      </w:r>
+      <w:proofErr w:type="gramStart"/>
+      <w:r>
+        <w:t>);</w:t>
       </w:r>
       <w:proofErr w:type="gramEnd"/>
     </w:p>
@@ -985,138 +1001,73 @@
         <w:spacing w:line="240" w:lineRule="auto"/>
       </w:pPr>
       <w:r>
-        <w:t>}</w:t>
-      </w:r>
-    </w:p>
-    <w:p>
-      <w:pPr>
-        <w:spacing w:line="240" w:lineRule="auto"/>
-      </w:pPr>
-      <w:r>
-        <w:t>------------------------------------------------------------------------------------------------------------------</w:t>
-      </w:r>
-    </w:p>
-    <w:p>
-      <w:pPr>
-        <w:spacing w:line="240" w:lineRule="auto"/>
-      </w:pPr>
-      <w:r>
-        <w:t>// on tunnel escape, jump to next round but roll for a rat flood</w:t>
-      </w:r>
-    </w:p>
-    <w:p>
-      <w:pPr>
-        <w:spacing w:line="240" w:lineRule="auto"/>
-      </w:pPr>
-      <w:r>
-        <w:t xml:space="preserve">void </w:t>
+        <w:t xml:space="preserve">    </w:t>
       </w:r>
       <w:proofErr w:type="spellStart"/>
+      <w:r>
+        <w:t>jumpToNextRound</w:t>
+      </w:r>
+      <w:proofErr w:type="spellEnd"/>
+      <w:r>
+        <w:t>(</w:t>
+      </w:r>
       <w:proofErr w:type="gramStart"/>
       <w:r>
-        <w:t>tunnelEscape</w:t>
+        <w:t>);</w:t>
+      </w:r>
+      <w:proofErr w:type="gramEnd"/>
+    </w:p>
+    <w:p>
+      <w:pPr>
+        <w:spacing w:line="240" w:lineRule="auto"/>
+      </w:pPr>
+      <w:r>
+        <w:t xml:space="preserve">    </w:t>
+      </w:r>
+      <w:r>
+        <w:t>RNG = roll(</w:t>
+      </w:r>
+      <w:proofErr w:type="gramStart"/>
+      <w:r>
+        <w:t>);</w:t>
+      </w:r>
+      <w:proofErr w:type="gramEnd"/>
+    </w:p>
+    <w:p>
+      <w:pPr>
+        <w:spacing w:line="240" w:lineRule="auto"/>
+      </w:pPr>
+      <w:r>
+        <w:t xml:space="preserve">    if (RNG &gt; 0 &amp;&amp; RNG &lt; </w:t>
+      </w:r>
+      <w:proofErr w:type="spellStart"/>
+      <w:r>
+        <w:t>some_magic_</w:t>
+      </w:r>
+      <w:proofErr w:type="gramStart"/>
+      <w:r>
+        <w:t>number</w:t>
       </w:r>
       <w:proofErr w:type="spellEnd"/>
       <w:r>
-        <w:t>(</w:t>
+        <w:t>) {</w:t>
       </w:r>
       <w:proofErr w:type="gramEnd"/>
-      <w:r>
-        <w:t>) {</w:t>
-      </w:r>
-    </w:p>
-    <w:p>
-      <w:pPr>
-        <w:spacing w:line="240" w:lineRule="auto"/>
-      </w:pPr>
-      <w:r>
-        <w:t xml:space="preserve">    </w:t>
+    </w:p>
+    <w:p>
+      <w:pPr>
+        <w:spacing w:line="240" w:lineRule="auto"/>
+      </w:pPr>
+      <w:r>
+        <w:t xml:space="preserve">        </w:t>
       </w:r>
       <w:proofErr w:type="spellStart"/>
-      <w:proofErr w:type="gramStart"/>
-      <w:r>
-        <w:t>clearHashTable</w:t>
+      <w:r>
+        <w:t>spawnTunnelRatBatallion</w:t>
       </w:r>
       <w:proofErr w:type="spellEnd"/>
       <w:r>
-        <w:t>();</w:t>
-      </w:r>
-      <w:proofErr w:type="gramEnd"/>
-    </w:p>
-    <w:p>
-      <w:pPr>
-        <w:spacing w:line="240" w:lineRule="auto"/>
-      </w:pPr>
-      <w:r>
-        <w:t xml:space="preserve">    </w:t>
-      </w:r>
-      <w:proofErr w:type="spellStart"/>
-      <w:proofErr w:type="gramStart"/>
-      <w:r>
-        <w:t>jumpToNextRound</w:t>
-      </w:r>
-      <w:proofErr w:type="spellEnd"/>
-      <w:r>
-        <w:t>();</w:t>
-      </w:r>
-      <w:proofErr w:type="gramEnd"/>
-    </w:p>
-    <w:p>
-      <w:pPr>
-        <w:spacing w:line="240" w:lineRule="auto"/>
-      </w:pPr>
-      <w:r>
-        <w:t xml:space="preserve">    </w:t>
-      </w:r>
-      <w:r>
-        <w:t xml:space="preserve">RNG = </w:t>
-      </w:r>
-      <w:proofErr w:type="gramStart"/>
-      <w:r>
-        <w:t>roll();</w:t>
-      </w:r>
-      <w:proofErr w:type="gramEnd"/>
-    </w:p>
-    <w:p>
-      <w:pPr>
-        <w:spacing w:line="240" w:lineRule="auto"/>
-      </w:pPr>
-      <w:r>
-        <w:t xml:space="preserve">    if (RNG &gt; 0 &amp;&amp; RNG &lt; </w:t>
-      </w:r>
-      <w:proofErr w:type="spellStart"/>
-      <w:r>
-        <w:t>some_magic_</w:t>
-      </w:r>
-      <w:proofErr w:type="gramStart"/>
-      <w:r>
-        <w:t>number</w:t>
-      </w:r>
-      <w:proofErr w:type="spellEnd"/>
-      <w:r>
-        <w:t>) {</w:t>
-      </w:r>
-      <w:proofErr w:type="gramEnd"/>
-    </w:p>
-    <w:p>
-      <w:pPr>
-        <w:spacing w:line="240" w:lineRule="auto"/>
-      </w:pPr>
-      <w:r>
-        <w:t xml:space="preserve">        </w:t>
-      </w:r>
-      <w:proofErr w:type="spellStart"/>
-      <w:proofErr w:type="gramStart"/>
-      <w:r>
-        <w:t>spawnTunnelRatBatallion</w:t>
-      </w:r>
-      <w:proofErr w:type="spellEnd"/>
-      <w:r>
-        <w:t>(</w:t>
-      </w:r>
-      <w:proofErr w:type="gramEnd"/>
-      <w:r>
-        <w:t>); // spawn 1 million tunnel rats!</w:t>
+        <w:t>(); // spawn 1 million tunnel rats!</w:t>
       </w:r>
     </w:p>
     <w:p>
@@ -1244,17 +1195,12 @@
               <w:t xml:space="preserve">+ </w:t>
             </w:r>
             <w:proofErr w:type="spellStart"/>
-            <w:proofErr w:type="gramStart"/>
             <w:r>
               <w:t>MobSpawnManager</w:t>
             </w:r>
             <w:proofErr w:type="spellEnd"/>
             <w:r>
-              <w:t>(</w:t>
-            </w:r>
-            <w:proofErr w:type="gramEnd"/>
-            <w:r>
-              <w:t>)</w:t>
+              <w:t>()</w:t>
             </w:r>
           </w:p>
           <w:p/>
@@ -1264,18 +1210,13 @@
             </w:r>
             <w:proofErr w:type="spellStart"/>
             <w:r>
-              <w:t>spawn_</w:t>
-            </w:r>
-            <w:proofErr w:type="gramStart"/>
-            <w:r>
-              <w:t>mob</w:t>
+              <w:t>spawn_mob</w:t>
             </w:r>
             <w:proofErr w:type="spellEnd"/>
             <w:r>
               <w:t>(</w:t>
             </w:r>
             <w:proofErr w:type="spellStart"/>
-            <w:proofErr w:type="gramEnd"/>
             <w:r>
               <w:t>mobName</w:t>
             </w:r>
@@ -1290,18 +1231,13 @@
             </w:r>
             <w:proofErr w:type="spellStart"/>
             <w:r>
-              <w:t>kill_</w:t>
-            </w:r>
-            <w:proofErr w:type="gramStart"/>
-            <w:r>
-              <w:t>mob</w:t>
+              <w:t>kill_mob</w:t>
             </w:r>
             <w:proofErr w:type="spellEnd"/>
             <w:r>
               <w:t>(</w:t>
             </w:r>
             <w:proofErr w:type="spellStart"/>
-            <w:proofErr w:type="gramEnd"/>
             <w:r>
               <w:t>mobName</w:t>
             </w:r>
@@ -1316,18 +1252,13 @@
             </w:r>
             <w:proofErr w:type="spellStart"/>
             <w:r>
-              <w:t>get_</w:t>
-            </w:r>
-            <w:proofErr w:type="gramStart"/>
-            <w:r>
-              <w:t>quantity</w:t>
+              <w:t>get_quantity</w:t>
             </w:r>
             <w:proofErr w:type="spellEnd"/>
             <w:r>
               <w:t>(</w:t>
             </w:r>
             <w:proofErr w:type="spellStart"/>
-            <w:proofErr w:type="gramEnd"/>
             <w:r>
               <w:t>mobName</w:t>
             </w:r>
@@ -1342,19 +1273,11 @@
             </w:r>
             <w:proofErr w:type="spellStart"/>
             <w:r>
-              <w:t>reset_</w:t>
-            </w:r>
-            <w:proofErr w:type="gramStart"/>
-            <w:r>
-              <w:t>table</w:t>
+              <w:t>reset_table</w:t>
             </w:r>
             <w:proofErr w:type="spellEnd"/>
             <w:r>
-              <w:t>(</w:t>
-            </w:r>
-            <w:proofErr w:type="gramEnd"/>
-            <w:r>
-              <w:t>): void</w:t>
+              <w:t>(): void</w:t>
             </w:r>
           </w:p>
           <w:p/>
@@ -1364,19 +1287,11 @@
             </w:r>
             <w:proofErr w:type="spellStart"/>
             <w:r>
-              <w:t>union_</w:t>
-            </w:r>
-            <w:proofErr w:type="gramStart"/>
-            <w:r>
-              <w:t>with</w:t>
+              <w:t>union_with</w:t>
             </w:r>
             <w:proofErr w:type="spellEnd"/>
             <w:r>
-              <w:t>(</w:t>
-            </w:r>
-            <w:proofErr w:type="gramEnd"/>
-            <w:r>
-              <w:t xml:space="preserve">other: </w:t>
+              <w:t xml:space="preserve">(other: </w:t>
             </w:r>
             <w:proofErr w:type="spellStart"/>
             <w:r>
@@ -1393,19 +1308,11 @@
             </w:r>
             <w:proofErr w:type="spellStart"/>
             <w:r>
-              <w:t>intersection_</w:t>
-            </w:r>
-            <w:proofErr w:type="gramStart"/>
-            <w:r>
-              <w:t>with</w:t>
+              <w:t>intersection_with</w:t>
             </w:r>
             <w:proofErr w:type="spellEnd"/>
             <w:r>
-              <w:t>(</w:t>
-            </w:r>
-            <w:proofErr w:type="gramEnd"/>
-            <w:r>
-              <w:t xml:space="preserve">other: </w:t>
+              <w:t xml:space="preserve">(other: </w:t>
             </w:r>
             <w:proofErr w:type="spellStart"/>
             <w:r>
@@ -1428,18 +1335,13 @@
             </w:r>
             <w:proofErr w:type="spellStart"/>
             <w:r>
-              <w:t>trigger_</w:t>
-            </w:r>
-            <w:proofErr w:type="gramStart"/>
-            <w:r>
-              <w:t>escape</w:t>
+              <w:t>trigger_escape</w:t>
             </w:r>
             <w:proofErr w:type="spellEnd"/>
             <w:r>
               <w:t>(</w:t>
             </w:r>
             <w:proofErr w:type="spellStart"/>
-            <w:proofErr w:type="gramEnd"/>
             <w:r>
               <w:t>is_boss_active</w:t>
             </w:r>
@@ -1503,7 +1405,13 @@
       </w:r>
       <w:proofErr w:type="spellEnd"/>
       <w:r>
-        <w:t xml:space="preserve"> are private to maintain strict invariants—for example, ensuring that escape charges strictly remain between 0 and 3. By hiding these variables, the design prevents the Game Director from accidentally setting values that would break the game's difficulty balance (such as setting negative charges or lowering the capacity limit).</w:t>
+        <w:t xml:space="preserve"> are private to maintain strict invariants</w:t>
+      </w:r>
+      <w:r>
+        <w:t>. F</w:t>
+      </w:r>
+      <w:r>
+        <w:t>or example, ensuring that escape charges strictly remain between 0 and 3. By hiding these variables, the design prevents the Game Director from accidentally setting values that would break the game's difficulty balance (such as setting negative charges or lowering the capacity limit).</w:t>
       </w:r>
     </w:p>
     <w:p>
@@ -1589,19 +1497,11 @@
       </w:r>
       <w:proofErr w:type="spellStart"/>
       <w:r>
-        <w:t>get_</w:t>
-      </w:r>
-      <w:proofErr w:type="gramStart"/>
-      <w:r>
-        <w:t>quantity</w:t>
+        <w:t>get_quantity</w:t>
       </w:r>
       <w:proofErr w:type="spellEnd"/>
       <w:r>
-        <w:t>(</w:t>
-      </w:r>
-      <w:proofErr w:type="gramEnd"/>
-      <w:r>
-        <w:t xml:space="preserve">) operation in a Sequence, the system would be forced to iterate through the entire list and </w:t>
+        <w:t xml:space="preserve">() operation in a Sequence, the system would be forced to iterate through the entire list and </w:t>
       </w:r>
       <w:proofErr w:type="gramStart"/>
       <w:r>
@@ -2010,19 +1910,11 @@
       </w:r>
       <w:proofErr w:type="spellStart"/>
       <w:r>
-        <w:t>kill_</w:t>
-      </w:r>
-      <w:proofErr w:type="gramStart"/>
-      <w:r>
-        <w:t>mob</w:t>
+        <w:t>kill_mob</w:t>
       </w:r>
       <w:proofErr w:type="spellEnd"/>
       <w:r>
-        <w:t>(</w:t>
-      </w:r>
-      <w:proofErr w:type="gramEnd"/>
-      <w:r>
-        <w:t>) on zero population does not produce negative values.</w:t>
+        <w:t>() on zero population does not produce negative values.</w:t>
       </w:r>
     </w:p>
     <w:p>
@@ -2041,19 +1933,11 @@
       </w:r>
       <w:proofErr w:type="spellStart"/>
       <w:r>
-        <w:t>trigger_</w:t>
-      </w:r>
-      <w:proofErr w:type="gramStart"/>
-      <w:r>
-        <w:t>escape</w:t>
+        <w:t>trigger_escape</w:t>
       </w:r>
       <w:proofErr w:type="spellEnd"/>
       <w:r>
-        <w:t>(</w:t>
-      </w:r>
-      <w:proofErr w:type="gramEnd"/>
-      <w:r>
-        <w:t>) three times to clear the table; verify the fourth attempt is denied.</w:t>
+        <w:t>() three times to clear the table; verify the fourth attempt is denied.</w:t>
       </w:r>
     </w:p>
     <w:p>
@@ -2100,19 +1984,11 @@
       </w:r>
       <w:proofErr w:type="spellStart"/>
       <w:r>
-        <w:t>get_</w:t>
-      </w:r>
-      <w:proofErr w:type="gramStart"/>
-      <w:r>
-        <w:t>quantity</w:t>
+        <w:t>get_quantity</w:t>
       </w:r>
       <w:proofErr w:type="spellEnd"/>
       <w:r>
-        <w:t>(</w:t>
-      </w:r>
-      <w:proofErr w:type="gramEnd"/>
-      <w:r>
-        <w:t>) execution time.</w:t>
+        <w:t>() execution time.</w:t>
       </w:r>
     </w:p>
     <w:p>
@@ -7893,6 +7769,7 @@
   <w:style w:type="character" w:default="1" w:styleId="DefaultParagraphFont">
     <w:name w:val="Default Paragraph Font"/>
     <w:uiPriority w:val="1"/>
+    <w:semiHidden/>
     <w:unhideWhenUsed/>
   </w:style>
   <w:style w:type="table" w:default="1" w:styleId="TableNormal">

</xml_diff>